<commit_message>
Updated HTML document about canvas
</commit_message>
<xml_diff>
--- a/HTML.docx
+++ b/HTML.docx
@@ -45111,13 +45111,14 @@
                 <w:szCs w:val="18"/>
                 <w:lang w:val="en-US" w:eastAsia="zh-CN" w:bidi="hi-IN"/>
               </w:rPr>
-              <w:t>Draw a Black Line</w:t>
+              <w:t>Use JavaScript to Create a Context</w:t>
             </w:r>
           </w:p>
         </w:tc>
         <w:tc>
           <w:tcPr>
-            <w:tcW w:w="5037" w:type="dxa"/>
+            <w:tcW w:w="7647" w:type="dxa"/>
+            <w:gridSpan w:val="2"/>
             <w:tcBorders>
               <w:top w:val="single" w:sz="2" w:space="0" w:color="000000"/>
               <w:left w:val="single" w:sz="2" w:space="0" w:color="000000"/>
@@ -45347,210 +45348,43 @@
                 <w:szCs w:val="18"/>
                 <w:lang w:val="en-US" w:eastAsia="zh-CN" w:bidi="hi-IN"/>
               </w:rPr>
-              <w:t xml:space="preserve">  </w:t>
-            </w:r>
-            <w:r>
-              <w:rPr>
-                <w:rFonts w:eastAsia="SimSun" w:cs="Lucida Sans"/>
-                <w:kern w:val="3"/>
-                <w:szCs w:val="18"/>
-                <w:lang w:val="en-US" w:eastAsia="zh-CN" w:bidi="hi-IN"/>
-              </w:rPr>
-              <w:t>ctx.</w:t>
-            </w:r>
-            <w:r>
-              <w:rPr>
-                <w:rStyle w:val="Functions"/>
-                <w:lang w:val="en-US" w:eastAsia="zh-CN" w:bidi="hi-IN"/>
-              </w:rPr>
-              <w:t>moveTo</w:t>
-            </w:r>
-            <w:r>
-              <w:rPr>
-                <w:rFonts w:eastAsia="SimSun" w:cs="Lucida Sans"/>
-                <w:kern w:val="3"/>
-                <w:szCs w:val="18"/>
-                <w:lang w:val="en-US" w:eastAsia="zh-CN" w:bidi="hi-IN"/>
-              </w:rPr>
-              <w:t>(</w:t>
-            </w:r>
-            <w:r>
-              <w:rPr>
-                <w:rStyle w:val="Numbers"/>
-                <w:lang w:val="en-US" w:eastAsia="zh-CN" w:bidi="hi-IN"/>
-              </w:rPr>
-              <w:t>0</w:t>
-            </w:r>
-            <w:r>
-              <w:rPr>
-                <w:rFonts w:eastAsia="SimSun" w:cs="Lucida Sans"/>
-                <w:kern w:val="3"/>
-                <w:szCs w:val="18"/>
-                <w:lang w:val="en-US" w:eastAsia="zh-CN" w:bidi="hi-IN"/>
-              </w:rPr>
-              <w:t xml:space="preserve">, </w:t>
-            </w:r>
-            <w:r>
-              <w:rPr>
-                <w:rStyle w:val="Numbers"/>
-                <w:lang w:val="en-US" w:eastAsia="zh-CN" w:bidi="hi-IN"/>
-              </w:rPr>
-              <w:t>0</w:t>
-            </w:r>
-            <w:r>
-              <w:rPr>
-                <w:rFonts w:eastAsia="SimSun" w:cs="Lucida Sans"/>
-                <w:kern w:val="3"/>
-                <w:szCs w:val="18"/>
-                <w:lang w:val="en-US" w:eastAsia="zh-CN" w:bidi="hi-IN"/>
-              </w:rPr>
-              <w:t>);</w:t>
-            </w:r>
-          </w:p>
-          <w:p>
-            <w:pPr>
-              <w:widowControl/>
-              <w:spacing w:before="0" w:line="360" w:lineRule="auto"/>
-              <w:rPr>
-                <w:rFonts w:eastAsia="SimSun" w:cs="Lucida Sans"/>
-                <w:kern w:val="3"/>
-                <w:szCs w:val="18"/>
-                <w:lang w:val="en-US" w:eastAsia="zh-CN" w:bidi="hi-IN"/>
-              </w:rPr>
-            </w:pPr>
-            <w:r>
-              <w:rPr>
-                <w:rFonts w:eastAsia="SimSun" w:cs="Lucida Sans"/>
-                <w:kern w:val="3"/>
-                <w:szCs w:val="18"/>
-                <w:lang w:val="en-US" w:eastAsia="zh-CN" w:bidi="hi-IN"/>
-              </w:rPr>
-              <w:t xml:space="preserve">  </w:t>
-            </w:r>
-            <w:r>
-              <w:rPr>
-                <w:rFonts w:eastAsia="SimSun" w:cs="Lucida Sans"/>
-                <w:kern w:val="3"/>
-                <w:szCs w:val="18"/>
-                <w:lang w:val="en-US" w:eastAsia="zh-CN" w:bidi="hi-IN"/>
-              </w:rPr>
-              <w:t>ctx.</w:t>
-            </w:r>
-            <w:r>
-              <w:rPr>
-                <w:rStyle w:val="Functions"/>
-                <w:lang w:val="en-US" w:eastAsia="zh-CN" w:bidi="hi-IN"/>
-              </w:rPr>
-              <w:t>lineTo</w:t>
-            </w:r>
-            <w:r>
-              <w:rPr>
-                <w:rFonts w:eastAsia="SimSun" w:cs="Lucida Sans"/>
-                <w:kern w:val="3"/>
-                <w:szCs w:val="18"/>
-                <w:lang w:val="en-US" w:eastAsia="zh-CN" w:bidi="hi-IN"/>
-              </w:rPr>
-              <w:t>(</w:t>
-            </w:r>
-            <w:r>
-              <w:rPr>
-                <w:rStyle w:val="Numbers"/>
-                <w:lang w:val="en-US" w:eastAsia="zh-CN" w:bidi="hi-IN"/>
-              </w:rPr>
-              <w:t>200</w:t>
-            </w:r>
-            <w:r>
-              <w:rPr>
-                <w:rFonts w:eastAsia="SimSun" w:cs="Lucida Sans"/>
-                <w:kern w:val="3"/>
-                <w:szCs w:val="18"/>
-                <w:lang w:val="en-US" w:eastAsia="zh-CN" w:bidi="hi-IN"/>
-              </w:rPr>
-              <w:t xml:space="preserve">, </w:t>
-            </w:r>
-            <w:r>
-              <w:rPr>
-                <w:rStyle w:val="Numbers"/>
-                <w:lang w:val="en-US" w:eastAsia="zh-CN" w:bidi="hi-IN"/>
-              </w:rPr>
-              <w:t>100</w:t>
-            </w:r>
-            <w:r>
-              <w:rPr>
-                <w:rFonts w:eastAsia="SimSun" w:cs="Lucida Sans"/>
-                <w:kern w:val="3"/>
-                <w:szCs w:val="18"/>
-                <w:lang w:val="en-US" w:eastAsia="zh-CN" w:bidi="hi-IN"/>
-              </w:rPr>
-              <w:t>);</w:t>
-            </w:r>
-          </w:p>
-          <w:p>
-            <w:pPr>
-              <w:widowControl/>
-              <w:spacing w:before="0" w:line="360" w:lineRule="auto"/>
-              <w:rPr>
-                <w:rFonts w:eastAsia="SimSun" w:cs="Lucida Sans"/>
-                <w:kern w:val="3"/>
-                <w:szCs w:val="18"/>
-                <w:lang w:val="en-US" w:eastAsia="zh-CN" w:bidi="hi-IN"/>
-              </w:rPr>
-            </w:pPr>
-            <w:r>
-              <w:rPr>
-                <w:rFonts w:eastAsia="SimSun" w:cs="Lucida Sans"/>
-                <w:kern w:val="3"/>
-                <w:szCs w:val="18"/>
-                <w:lang w:val="en-US" w:eastAsia="zh-CN" w:bidi="hi-IN"/>
-              </w:rPr>
-              <w:lastRenderedPageBreak/>
-              <w:t xml:space="preserve">  </w:t>
-            </w:r>
-            <w:r>
-              <w:rPr>
-                <w:rFonts w:eastAsia="SimSun" w:cs="Lucida Sans"/>
-                <w:kern w:val="3"/>
-                <w:szCs w:val="18"/>
-                <w:lang w:val="en-US" w:eastAsia="zh-CN" w:bidi="hi-IN"/>
-              </w:rPr>
-              <w:t>ctx.</w:t>
-            </w:r>
-            <w:r>
-              <w:rPr>
-                <w:rStyle w:val="Functions"/>
-                <w:lang w:val="en-US" w:eastAsia="zh-CN" w:bidi="hi-IN"/>
-              </w:rPr>
-              <w:t>stroke</w:t>
-            </w:r>
-            <w:r>
-              <w:rPr>
-                <w:rFonts w:eastAsia="SimSun" w:cs="Lucida Sans"/>
-                <w:kern w:val="3"/>
-                <w:szCs w:val="18"/>
-                <w:lang w:val="en-US" w:eastAsia="zh-CN" w:bidi="hi-IN"/>
-              </w:rPr>
-              <w:t>();</w:t>
-            </w:r>
-          </w:p>
-          <w:p>
-            <w:pPr>
-              <w:widowControl/>
-              <w:spacing w:before="0" w:line="360" w:lineRule="auto"/>
-              <w:rPr>
-                <w:rFonts w:eastAsia="SimSun" w:cs="Lucida Sans"/>
-                <w:kern w:val="3"/>
-                <w:szCs w:val="18"/>
-                <w:lang w:val="en-US" w:eastAsia="zh-CN" w:bidi="hi-IN"/>
-              </w:rPr>
-            </w:pPr>
-            <w:r>
-              <w:rPr>
-                <w:rFonts w:eastAsia="SimSun" w:cs="Lucida Sans"/>
-                <w:kern w:val="3"/>
-                <w:szCs w:val="18"/>
-                <w:lang w:val="en-US" w:eastAsia="zh-CN" w:bidi="hi-IN"/>
-              </w:rPr>
-              <w:t>&lt;/</w:t>
+              <w:t xml:space="preserve">  ... </w:t>
+            </w:r>
+            <w:r>
+              <w:rPr>
+                <w:rStyle w:val="Comments"/>
+              </w:rPr>
+              <w:t>// here comes the actual drawing</w:t>
+            </w:r>
+          </w:p>
+          <w:p>
+            <w:pPr>
+              <w:widowControl/>
+              <w:spacing w:before="0" w:line="360" w:lineRule="auto"/>
+              <w:rPr>
+                <w:rFonts w:eastAsia="SimSun" w:cs="Lucida Sans"/>
+                <w:kern w:val="3"/>
+                <w:szCs w:val="18"/>
+                <w:lang w:val="en-US" w:eastAsia="zh-CN" w:bidi="hi-IN"/>
+              </w:rPr>
+            </w:pPr>
+            <w:r>
+              <w:rPr>
+                <w:rFonts w:eastAsia="SimSun" w:cs="Lucida Sans"/>
+                <w:kern w:val="3"/>
+                <w:szCs w:val="18"/>
+                <w:lang w:val="en-US" w:eastAsia="zh-CN" w:bidi="hi-IN"/>
+              </w:rPr>
+              <w:t>&lt;</w:t>
+            </w:r>
+            <w:r>
+              <w:rPr>
+                <w:rFonts w:eastAsia="SimSun" w:cs="Lucida Sans"/>
+                <w:kern w:val="3"/>
+                <w:szCs w:val="18"/>
+                <w:lang w:val="en-US" w:eastAsia="zh-CN" w:bidi="hi-IN"/>
+              </w:rPr>
+              <w:t>/</w:t>
             </w:r>
             <w:r>
               <w:rPr>
@@ -45567,30 +45401,6 @@
               </w:rPr>
               <w:t>&gt;</w:t>
             </w:r>
-          </w:p>
-        </w:tc>
-        <w:tc>
-          <w:tcPr>
-            <w:tcW w:w="2610" w:type="dxa"/>
-            <w:tcBorders>
-              <w:top w:val="single" w:sz="2" w:space="0" w:color="000000"/>
-              <w:left w:val="single" w:sz="2" w:space="0" w:color="000000"/>
-              <w:bottom w:val="single" w:sz="2" w:space="0" w:color="000000"/>
-              <w:right w:val="single" w:sz="2" w:space="0" w:color="000000"/>
-            </w:tcBorders>
-            <w:shd w:val="clear" w:color="auto" w:fill="auto"/>
-          </w:tcPr>
-          <w:p>
-            <w:pPr>
-              <w:widowControl/>
-              <w:spacing w:before="0" w:line="360" w:lineRule="auto"/>
-              <w:rPr>
-                <w:rFonts w:eastAsia="SimSun" w:cs="Lucida Sans"/>
-                <w:kern w:val="3"/>
-                <w:szCs w:val="18"/>
-                <w:lang w:val="en-US" w:eastAsia="zh-CN" w:bidi="hi-IN"/>
-              </w:rPr>
-            </w:pPr>
           </w:p>
         </w:tc>
       </w:tr>
@@ -45636,7 +45446,8 @@
                 <w:szCs w:val="18"/>
                 <w:lang w:val="en-US" w:eastAsia="zh-CN" w:bidi="hi-IN"/>
               </w:rPr>
-              <w:t>Draw a Red Circle</w:t>
+              <w:lastRenderedPageBreak/>
+              <w:t>Draw a Black Line</w:t>
             </w:r>
           </w:p>
         </w:tc>
@@ -45676,59 +45487,14 @@
                 <w:szCs w:val="18"/>
                 <w:lang w:val="en-US" w:eastAsia="zh-CN" w:bidi="hi-IN"/>
               </w:rPr>
-              <w:t>&lt;</w:t>
-            </w:r>
-            <w:r>
-              <w:rPr>
-                <w:rStyle w:val="Keywords"/>
-              </w:rPr>
-              <w:t>script</w:t>
-            </w:r>
-            <w:r>
-              <w:rPr>
-                <w:rFonts w:eastAsia="SimSun" w:cs="Lucida Sans"/>
-                <w:kern w:val="3"/>
-                <w:szCs w:val="18"/>
-                <w:lang w:val="en-US" w:eastAsia="zh-CN" w:bidi="hi-IN"/>
-              </w:rPr>
-              <w:t>&gt;</w:t>
-            </w:r>
-          </w:p>
-          <w:p>
-            <w:pPr>
-              <w:widowControl/>
-              <w:spacing w:before="0" w:line="360" w:lineRule="auto"/>
-              <w:rPr>
-                <w:rFonts w:eastAsia="SimSun" w:cs="Lucida Sans"/>
-                <w:kern w:val="3"/>
-                <w:szCs w:val="18"/>
-                <w:lang w:val="en-US" w:eastAsia="zh-CN" w:bidi="hi-IN"/>
-              </w:rPr>
-            </w:pPr>
-            <w:r>
-              <w:rPr>
-                <w:rFonts w:eastAsia="SimSun" w:cs="Lucida Sans"/>
-                <w:kern w:val="3"/>
-                <w:szCs w:val="18"/>
-                <w:lang w:val="en-US" w:eastAsia="zh-CN" w:bidi="hi-IN"/>
-              </w:rPr>
-              <w:t xml:space="preserve"> const</w:t>
-            </w:r>
-            <w:r>
-              <w:rPr>
-                <w:rFonts w:eastAsia="SimSun" w:cs="Lucida Sans"/>
-                <w:kern w:val="3"/>
-                <w:szCs w:val="18"/>
-                <w:lang w:val="en-US" w:eastAsia="zh-CN" w:bidi="hi-IN"/>
-              </w:rPr>
-              <w:t xml:space="preserve"> c = document.</w:t>
+              <w:t>ctx.</w:t>
             </w:r>
             <w:r>
               <w:rPr>
                 <w:rStyle w:val="Functions"/>
                 <w:lang w:val="en-US" w:eastAsia="zh-CN" w:bidi="hi-IN"/>
               </w:rPr>
-              <w:t>getElementById</w:t>
+              <w:t>moveTo</w:t>
             </w:r>
             <w:r>
               <w:rPr>
@@ -45741,28 +45507,26 @@
             </w:r>
             <w:r>
               <w:rPr>
-                <w:rFonts w:eastAsia="SimSun" w:cs="Lucida Sans"/>
-                <w:kern w:val="3"/>
-                <w:szCs w:val="18"/>
-                <w:lang w:val="en-US" w:eastAsia="zh-CN" w:bidi="hi-IN"/>
-              </w:rPr>
-              <w:t>'</w:t>
-            </w:r>
-            <w:r>
-              <w:rPr>
-                <w:rStyle w:val="Strings"/>
-                <w:lang w:val="en-US" w:eastAsia="zh-CN" w:bidi="hi-IN"/>
-              </w:rPr>
-              <w:t>myCanvas</w:t>
-            </w:r>
-            <w:r>
-              <w:rPr>
-                <w:rFonts w:eastAsia="SimSun" w:cs="Lucida Sans"/>
-                <w:kern w:val="3"/>
-                <w:szCs w:val="18"/>
-                <w:lang w:val="en-US" w:eastAsia="zh-CN" w:bidi="hi-IN"/>
-              </w:rPr>
-              <w:t>'</w:t>
+                <w:rStyle w:val="Numbers"/>
+                <w:lang w:val="en-US" w:eastAsia="zh-CN" w:bidi="hi-IN"/>
+              </w:rPr>
+              <w:t>0</w:t>
+            </w:r>
+            <w:r>
+              <w:rPr>
+                <w:rFonts w:eastAsia="SimSun" w:cs="Lucida Sans"/>
+                <w:kern w:val="3"/>
+                <w:szCs w:val="18"/>
+                <w:lang w:val="en-US" w:eastAsia="zh-CN" w:bidi="hi-IN"/>
+              </w:rPr>
+              <w:t xml:space="preserve">, </w:t>
+            </w:r>
+            <w:r>
+              <w:rPr>
+                <w:rStyle w:val="Numbers"/>
+                <w:lang w:val="en-US" w:eastAsia="zh-CN" w:bidi="hi-IN"/>
+              </w:rPr>
+              <w:t>0</w:t>
             </w:r>
             <w:r>
               <w:rPr>
@@ -45792,23 +45556,14 @@
                 <w:szCs w:val="18"/>
                 <w:lang w:val="en-US" w:eastAsia="zh-CN" w:bidi="hi-IN"/>
               </w:rPr>
-              <w:t xml:space="preserve">  const</w:t>
-            </w:r>
-            <w:r>
-              <w:rPr>
-                <w:rFonts w:eastAsia="SimSun" w:cs="Lucida Sans"/>
-                <w:kern w:val="3"/>
-                <w:szCs w:val="18"/>
-                <w:lang w:val="en-US" w:eastAsia="zh-CN" w:bidi="hi-IN"/>
-              </w:rPr>
-              <w:t xml:space="preserve"> ctx = c.</w:t>
+              <w:t>ctx.</w:t>
             </w:r>
             <w:r>
               <w:rPr>
                 <w:rStyle w:val="Functions"/>
                 <w:lang w:val="en-US" w:eastAsia="zh-CN" w:bidi="hi-IN"/>
               </w:rPr>
-              <w:t>getContext</w:t>
+              <w:t>lineTo</w:t>
             </w:r>
             <w:r>
               <w:rPr>
@@ -45821,30 +45576,26 @@
             </w:r>
             <w:r>
               <w:rPr>
-                <w:rFonts w:eastAsia="SimSun" w:cs="Lucida Sans"/>
-                <w:kern w:val="3"/>
-                <w:szCs w:val="18"/>
-                <w:lang w:val="en-US" w:eastAsia="zh-CN" w:bidi="hi-IN"/>
-              </w:rPr>
-              <w:t>'</w:t>
-            </w:r>
-            <w:r>
-              <w:rPr>
-                <w:rFonts w:eastAsia="SimSun" w:cs="Lucida Sans"/>
-                <w:kern w:val="3"/>
-                <w:szCs w:val="18"/>
-                <w:lang w:val="en-US" w:eastAsia="zh-CN" w:bidi="hi-IN"/>
-              </w:rPr>
-              <w:t>2d</w:t>
-            </w:r>
-            <w:r>
-              <w:rPr>
-                <w:rFonts w:eastAsia="SimSun" w:cs="Lucida Sans"/>
-                <w:kern w:val="3"/>
-                <w:szCs w:val="18"/>
-                <w:lang w:val="en-US" w:eastAsia="zh-CN" w:bidi="hi-IN"/>
-              </w:rPr>
-              <w:t>'</w:t>
+                <w:rStyle w:val="Numbers"/>
+                <w:lang w:val="en-US" w:eastAsia="zh-CN" w:bidi="hi-IN"/>
+              </w:rPr>
+              <w:t>200</w:t>
+            </w:r>
+            <w:r>
+              <w:rPr>
+                <w:rFonts w:eastAsia="SimSun" w:cs="Lucida Sans"/>
+                <w:kern w:val="3"/>
+                <w:szCs w:val="18"/>
+                <w:lang w:val="en-US" w:eastAsia="zh-CN" w:bidi="hi-IN"/>
+              </w:rPr>
+              <w:t xml:space="preserve">, </w:t>
+            </w:r>
+            <w:r>
+              <w:rPr>
+                <w:rStyle w:val="Numbers"/>
+                <w:lang w:val="en-US" w:eastAsia="zh-CN" w:bidi="hi-IN"/>
+              </w:rPr>
+              <w:t>100</w:t>
             </w:r>
             <w:r>
               <w:rPr>
@@ -45874,15 +45625,6 @@
                 <w:szCs w:val="18"/>
                 <w:lang w:val="en-US" w:eastAsia="zh-CN" w:bidi="hi-IN"/>
               </w:rPr>
-              <w:t xml:space="preserve">  </w:t>
-            </w:r>
-            <w:r>
-              <w:rPr>
-                <w:rFonts w:eastAsia="SimSun" w:cs="Lucida Sans"/>
-                <w:kern w:val="3"/>
-                <w:szCs w:val="18"/>
-                <w:lang w:val="en-US" w:eastAsia="zh-CN" w:bidi="hi-IN"/>
-              </w:rPr>
               <w:t>ctx.</w:t>
             </w:r>
             <w:r>
@@ -45890,7 +45632,7 @@
                 <w:rStyle w:val="Functions"/>
                 <w:lang w:val="en-US" w:eastAsia="zh-CN" w:bidi="hi-IN"/>
               </w:rPr>
-              <w:t>beginPath</w:t>
+              <w:t>stroke</w:t>
             </w:r>
             <w:r>
               <w:rPr>
@@ -45900,214 +45642,6 @@
                 <w:lang w:val="en-US" w:eastAsia="zh-CN" w:bidi="hi-IN"/>
               </w:rPr>
               <w:t>();</w:t>
-            </w:r>
-          </w:p>
-          <w:p>
-            <w:pPr>
-              <w:widowControl/>
-              <w:spacing w:before="0" w:line="360" w:lineRule="auto"/>
-              <w:rPr>
-                <w:rFonts w:eastAsia="SimSun" w:cs="Lucida Sans"/>
-                <w:kern w:val="3"/>
-                <w:szCs w:val="18"/>
-                <w:lang w:val="en-US" w:eastAsia="zh-CN" w:bidi="hi-IN"/>
-              </w:rPr>
-            </w:pPr>
-            <w:r>
-              <w:rPr>
-                <w:rFonts w:eastAsia="SimSun" w:cs="Lucida Sans"/>
-                <w:kern w:val="3"/>
-                <w:szCs w:val="18"/>
-                <w:lang w:val="en-US" w:eastAsia="zh-CN" w:bidi="hi-IN"/>
-              </w:rPr>
-              <w:t xml:space="preserve">  </w:t>
-            </w:r>
-            <w:r>
-              <w:rPr>
-                <w:rFonts w:eastAsia="SimSun" w:cs="Lucida Sans"/>
-                <w:kern w:val="3"/>
-                <w:szCs w:val="18"/>
-                <w:lang w:val="en-US" w:eastAsia="zh-CN" w:bidi="hi-IN"/>
-              </w:rPr>
-              <w:t>ctx.</w:t>
-            </w:r>
-            <w:r>
-              <w:rPr>
-                <w:rStyle w:val="Functions"/>
-                <w:lang w:val="en-US" w:eastAsia="zh-CN" w:bidi="hi-IN"/>
-              </w:rPr>
-              <w:t>arc</w:t>
-            </w:r>
-            <w:r>
-              <w:rPr>
-                <w:rFonts w:eastAsia="SimSun" w:cs="Lucida Sans"/>
-                <w:kern w:val="3"/>
-                <w:szCs w:val="18"/>
-                <w:lang w:val="en-US" w:eastAsia="zh-CN" w:bidi="hi-IN"/>
-              </w:rPr>
-              <w:t>(</w:t>
-            </w:r>
-            <w:r>
-              <w:rPr>
-                <w:rStyle w:val="Numbers"/>
-                <w:lang w:val="en-US" w:eastAsia="zh-CN" w:bidi="hi-IN"/>
-              </w:rPr>
-              <w:t>95</w:t>
-            </w:r>
-            <w:r>
-              <w:rPr>
-                <w:rFonts w:eastAsia="SimSun" w:cs="Lucida Sans"/>
-                <w:kern w:val="3"/>
-                <w:szCs w:val="18"/>
-                <w:lang w:val="en-US" w:eastAsia="zh-CN" w:bidi="hi-IN"/>
-              </w:rPr>
-              <w:t xml:space="preserve">, </w:t>
-            </w:r>
-            <w:r>
-              <w:rPr>
-                <w:rStyle w:val="Numbers"/>
-                <w:lang w:val="en-US" w:eastAsia="zh-CN" w:bidi="hi-IN"/>
-              </w:rPr>
-              <w:t>50</w:t>
-            </w:r>
-            <w:r>
-              <w:rPr>
-                <w:rFonts w:eastAsia="SimSun" w:cs="Lucida Sans"/>
-                <w:kern w:val="3"/>
-                <w:szCs w:val="18"/>
-                <w:lang w:val="en-US" w:eastAsia="zh-CN" w:bidi="hi-IN"/>
-              </w:rPr>
-              <w:t xml:space="preserve">, </w:t>
-            </w:r>
-            <w:r>
-              <w:rPr>
-                <w:rStyle w:val="Numbers"/>
-                <w:lang w:val="en-US" w:eastAsia="zh-CN" w:bidi="hi-IN"/>
-              </w:rPr>
-              <w:t>40</w:t>
-            </w:r>
-            <w:r>
-              <w:rPr>
-                <w:rFonts w:eastAsia="SimSun" w:cs="Lucida Sans"/>
-                <w:kern w:val="3"/>
-                <w:szCs w:val="18"/>
-                <w:lang w:val="en-US" w:eastAsia="zh-CN" w:bidi="hi-IN"/>
-              </w:rPr>
-              <w:t xml:space="preserve">, </w:t>
-            </w:r>
-            <w:r>
-              <w:rPr>
-                <w:rStyle w:val="Numbers"/>
-                <w:lang w:val="en-US" w:eastAsia="zh-CN" w:bidi="hi-IN"/>
-              </w:rPr>
-              <w:t>0</w:t>
-            </w:r>
-            <w:r>
-              <w:rPr>
-                <w:rFonts w:eastAsia="SimSun" w:cs="Lucida Sans"/>
-                <w:kern w:val="3"/>
-                <w:szCs w:val="18"/>
-                <w:lang w:val="en-US" w:eastAsia="zh-CN" w:bidi="hi-IN"/>
-              </w:rPr>
-              <w:t xml:space="preserve">, </w:t>
-            </w:r>
-            <w:r>
-              <w:rPr>
-                <w:rStyle w:val="Numbers"/>
-                <w:lang w:val="en-US" w:eastAsia="zh-CN" w:bidi="hi-IN"/>
-              </w:rPr>
-              <w:t>2</w:t>
-            </w:r>
-            <w:r>
-              <w:rPr>
-                <w:rFonts w:eastAsia="SimSun" w:cs="Lucida Sans"/>
-                <w:kern w:val="3"/>
-                <w:szCs w:val="18"/>
-                <w:lang w:val="en-US" w:eastAsia="zh-CN" w:bidi="hi-IN"/>
-              </w:rPr>
-              <w:t xml:space="preserve"> * Math.PI);</w:t>
-            </w:r>
-          </w:p>
-          <w:p>
-            <w:pPr>
-              <w:widowControl/>
-              <w:spacing w:before="0" w:line="360" w:lineRule="auto"/>
-              <w:rPr>
-                <w:rFonts w:eastAsia="SimSun" w:cs="Lucida Sans"/>
-                <w:kern w:val="3"/>
-                <w:szCs w:val="18"/>
-                <w:lang w:val="en-US" w:eastAsia="zh-CN" w:bidi="hi-IN"/>
-              </w:rPr>
-            </w:pPr>
-            <w:r>
-              <w:rPr>
-                <w:rFonts w:eastAsia="SimSun" w:cs="Lucida Sans"/>
-                <w:kern w:val="3"/>
-                <w:szCs w:val="18"/>
-                <w:lang w:val="en-US" w:eastAsia="zh-CN" w:bidi="hi-IN"/>
-              </w:rPr>
-              <w:t xml:space="preserve">  </w:t>
-            </w:r>
-            <w:r>
-              <w:rPr>
-                <w:rFonts w:eastAsia="SimSun" w:cs="Lucida Sans"/>
-                <w:kern w:val="3"/>
-                <w:szCs w:val="18"/>
-                <w:lang w:val="en-US" w:eastAsia="zh-CN" w:bidi="hi-IN"/>
-              </w:rPr>
-              <w:t>ctx.</w:t>
-            </w:r>
-            <w:r>
-              <w:rPr>
-                <w:rStyle w:val="Functions"/>
-                <w:lang w:val="en-US" w:eastAsia="zh-CN" w:bidi="hi-IN"/>
-              </w:rPr>
-              <w:t>stroke</w:t>
-            </w:r>
-            <w:r>
-              <w:rPr>
-                <w:rFonts w:eastAsia="SimSun" w:cs="Lucida Sans"/>
-                <w:kern w:val="3"/>
-                <w:szCs w:val="18"/>
-                <w:lang w:val="en-US" w:eastAsia="zh-CN" w:bidi="hi-IN"/>
-              </w:rPr>
-              <w:t>();</w:t>
-            </w:r>
-          </w:p>
-          <w:p>
-            <w:pPr>
-              <w:widowControl/>
-              <w:spacing w:before="0" w:line="360" w:lineRule="auto"/>
-              <w:rPr>
-                <w:rFonts w:eastAsia="SimSun" w:cs="Lucida Sans"/>
-                <w:kern w:val="3"/>
-                <w:szCs w:val="18"/>
-                <w:lang w:val="en-US" w:eastAsia="zh-CN" w:bidi="hi-IN"/>
-              </w:rPr>
-            </w:pPr>
-            <w:r>
-              <w:rPr>
-                <w:rFonts w:eastAsia="SimSun" w:cs="Lucida Sans"/>
-                <w:kern w:val="3"/>
-                <w:szCs w:val="18"/>
-                <w:lang w:val="en-US" w:eastAsia="zh-CN" w:bidi="hi-IN"/>
-              </w:rPr>
-              <w:t>&lt;/</w:t>
-            </w:r>
-            <w:r>
-              <w:rPr>
-                <w:rStyle w:val="Keywords"/>
-              </w:rPr>
-              <w:t>script</w:t>
-            </w:r>
-            <w:r>
-              <w:rPr>
-                <w:rFonts w:eastAsia="SimSun" w:cs="Lucida Sans"/>
-                <w:kern w:val="3"/>
-                <w:szCs w:val="18"/>
-                <w:lang w:val="en-US" w:eastAsia="zh-CN" w:bidi="hi-IN"/>
-              </w:rPr>
-              <w:t>&gt;</w:t>
             </w:r>
           </w:p>
         </w:tc>
@@ -46133,6 +45667,56 @@
                 <w:lang w:val="en-US" w:eastAsia="zh-CN" w:bidi="hi-IN"/>
               </w:rPr>
             </w:pPr>
+            <w:r>
+              <w:rPr>
+                <w:rFonts w:eastAsia="SimSun" w:cs="Lucida Sans"/>
+                <w:noProof/>
+                <w:kern w:val="3"/>
+                <w:szCs w:val="18"/>
+                <w:lang w:val="en-US" w:eastAsia="zh-CN" w:bidi="hi-IN"/>
+              </w:rPr>
+              <w:drawing>
+                <wp:inline distT="0" distB="0" distL="0" distR="0" wp14:anchorId="2822A207" wp14:editId="1D6593A5">
+                  <wp:extent cx="1529123" cy="834818"/>
+                  <wp:effectExtent l="0" t="0" r="0" b="3810"/>
+                  <wp:docPr id="1" name="Picture 1"/>
+                  <wp:cNvGraphicFramePr>
+                    <a:graphicFrameLocks xmlns:a="http://schemas.openxmlformats.org/drawingml/2006/main" noChangeAspect="1"/>
+                  </wp:cNvGraphicFramePr>
+                  <a:graphic xmlns:a="http://schemas.openxmlformats.org/drawingml/2006/main">
+                    <a:graphicData uri="http://schemas.openxmlformats.org/drawingml/2006/picture">
+                      <pic:pic xmlns:pic="http://schemas.openxmlformats.org/drawingml/2006/picture">
+                        <pic:nvPicPr>
+                          <pic:cNvPr id="1" name="Picture 1"/>
+                          <pic:cNvPicPr/>
+                        </pic:nvPicPr>
+                        <pic:blipFill>
+                          <a:blip r:embed="rId8">
+                            <a:extLst>
+                              <a:ext uri="{28A0092B-C50C-407E-A947-70E740481C1C}">
+                                <a14:useLocalDpi xmlns:a14="http://schemas.microsoft.com/office/drawing/2010/main" val="0"/>
+                              </a:ext>
+                            </a:extLst>
+                          </a:blip>
+                          <a:stretch>
+                            <a:fillRect/>
+                          </a:stretch>
+                        </pic:blipFill>
+                        <pic:spPr>
+                          <a:xfrm>
+                            <a:off x="0" y="0"/>
+                            <a:ext cx="1557124" cy="850105"/>
+                          </a:xfrm>
+                          <a:prstGeom prst="rect">
+                            <a:avLst/>
+                          </a:prstGeom>
+                        </pic:spPr>
+                      </pic:pic>
+                    </a:graphicData>
+                  </a:graphic>
+                </wp:inline>
+              </w:drawing>
+            </w:r>
           </w:p>
         </w:tc>
       </w:tr>
@@ -46178,7 +45762,7 @@
                 <w:szCs w:val="18"/>
                 <w:lang w:val="en-US" w:eastAsia="zh-CN" w:bidi="hi-IN"/>
               </w:rPr>
-              <w:t>Draw a Text</w:t>
+              <w:t>Draw a Red Circle</w:t>
             </w:r>
           </w:p>
         </w:tc>
@@ -46218,59 +45802,51 @@
                 <w:szCs w:val="18"/>
                 <w:lang w:val="en-US" w:eastAsia="zh-CN" w:bidi="hi-IN"/>
               </w:rPr>
-              <w:t>&lt;</w:t>
-            </w:r>
-            <w:r>
-              <w:rPr>
-                <w:rStyle w:val="Keywords"/>
-              </w:rPr>
-              <w:t>script</w:t>
-            </w:r>
-            <w:r>
-              <w:rPr>
-                <w:rFonts w:eastAsia="SimSun" w:cs="Lucida Sans"/>
-                <w:kern w:val="3"/>
-                <w:szCs w:val="18"/>
-                <w:lang w:val="en-US" w:eastAsia="zh-CN" w:bidi="hi-IN"/>
-              </w:rPr>
-              <w:t>&gt;</w:t>
-            </w:r>
-          </w:p>
-          <w:p>
-            <w:pPr>
-              <w:widowControl/>
-              <w:spacing w:before="0" w:line="360" w:lineRule="auto"/>
-              <w:rPr>
-                <w:rFonts w:eastAsia="SimSun" w:cs="Lucida Sans"/>
-                <w:kern w:val="3"/>
-                <w:szCs w:val="18"/>
-                <w:lang w:val="en-US" w:eastAsia="zh-CN" w:bidi="hi-IN"/>
-              </w:rPr>
-            </w:pPr>
-            <w:r>
-              <w:rPr>
-                <w:rFonts w:eastAsia="SimSun" w:cs="Lucida Sans"/>
-                <w:kern w:val="3"/>
-                <w:szCs w:val="18"/>
-                <w:lang w:val="en-US" w:eastAsia="zh-CN" w:bidi="hi-IN"/>
-              </w:rPr>
-              <w:t xml:space="preserve">  const</w:t>
-            </w:r>
-            <w:r>
-              <w:rPr>
-                <w:rFonts w:eastAsia="SimSun" w:cs="Lucida Sans"/>
-                <w:kern w:val="3"/>
-                <w:szCs w:val="18"/>
-                <w:lang w:val="en-US" w:eastAsia="zh-CN" w:bidi="hi-IN"/>
-              </w:rPr>
-              <w:t xml:space="preserve"> c = document.</w:t>
+              <w:t>ctx.</w:t>
             </w:r>
             <w:r>
               <w:rPr>
                 <w:rStyle w:val="Functions"/>
                 <w:lang w:val="en-US" w:eastAsia="zh-CN" w:bidi="hi-IN"/>
               </w:rPr>
-              <w:t>getElementById</w:t>
+              <w:t>beginPath</w:t>
+            </w:r>
+            <w:r>
+              <w:rPr>
+                <w:rFonts w:eastAsia="SimSun" w:cs="Lucida Sans"/>
+                <w:kern w:val="3"/>
+                <w:szCs w:val="18"/>
+                <w:lang w:val="en-US" w:eastAsia="zh-CN" w:bidi="hi-IN"/>
+              </w:rPr>
+              <w:t>();</w:t>
+            </w:r>
+          </w:p>
+          <w:p>
+            <w:pPr>
+              <w:widowControl/>
+              <w:spacing w:before="0" w:line="360" w:lineRule="auto"/>
+              <w:rPr>
+                <w:rFonts w:eastAsia="SimSun" w:cs="Lucida Sans"/>
+                <w:kern w:val="3"/>
+                <w:szCs w:val="18"/>
+                <w:lang w:val="en-US" w:eastAsia="zh-CN" w:bidi="hi-IN"/>
+              </w:rPr>
+            </w:pPr>
+            <w:r>
+              <w:rPr>
+                <w:rFonts w:eastAsia="SimSun" w:cs="Lucida Sans"/>
+                <w:kern w:val="3"/>
+                <w:szCs w:val="18"/>
+                <w:lang w:val="en-US" w:eastAsia="zh-CN" w:bidi="hi-IN"/>
+              </w:rPr>
+              <w:t>ctx.</w:t>
+            </w:r>
+            <w:r>
+              <w:rPr>
+                <w:rStyle w:val="Functions"/>
+                <w:lang w:val="en-US" w:eastAsia="zh-CN" w:bidi="hi-IN"/>
+              </w:rPr>
+              <w:t>arc</w:t>
             </w:r>
             <w:r>
               <w:rPr>
@@ -46283,329 +45859,120 @@
             </w:r>
             <w:r>
               <w:rPr>
-                <w:rFonts w:eastAsia="SimSun" w:cs="Lucida Sans"/>
-                <w:kern w:val="3"/>
-                <w:szCs w:val="18"/>
-                <w:lang w:val="en-US" w:eastAsia="zh-CN" w:bidi="hi-IN"/>
-              </w:rPr>
-              <w:t>'</w:t>
-            </w:r>
-            <w:r>
-              <w:rPr>
-                <w:rStyle w:val="Strings"/>
-                <w:lang w:val="en-US" w:eastAsia="zh-CN" w:bidi="hi-IN"/>
-              </w:rPr>
-              <w:t>myCanvas</w:t>
-            </w:r>
-            <w:r>
-              <w:rPr>
-                <w:rFonts w:eastAsia="SimSun" w:cs="Lucida Sans"/>
-                <w:kern w:val="3"/>
-                <w:szCs w:val="18"/>
-                <w:lang w:val="en-US" w:eastAsia="zh-CN" w:bidi="hi-IN"/>
-              </w:rPr>
-              <w:t>'</w:t>
-            </w:r>
-            <w:r>
-              <w:rPr>
-                <w:rFonts w:eastAsia="SimSun" w:cs="Lucida Sans"/>
-                <w:kern w:val="3"/>
-                <w:szCs w:val="18"/>
-                <w:lang w:val="en-US" w:eastAsia="zh-CN" w:bidi="hi-IN"/>
-              </w:rPr>
-              <w:t>);</w:t>
-            </w:r>
-          </w:p>
-          <w:p>
-            <w:pPr>
-              <w:widowControl/>
-              <w:spacing w:before="0" w:line="360" w:lineRule="auto"/>
-              <w:rPr>
-                <w:rFonts w:eastAsia="SimSun" w:cs="Lucida Sans"/>
-                <w:kern w:val="3"/>
-                <w:szCs w:val="18"/>
-                <w:lang w:val="en-US" w:eastAsia="zh-CN" w:bidi="hi-IN"/>
-              </w:rPr>
-            </w:pPr>
-            <w:r>
-              <w:rPr>
-                <w:rFonts w:eastAsia="SimSun" w:cs="Lucida Sans"/>
-                <w:kern w:val="3"/>
-                <w:szCs w:val="18"/>
-                <w:lang w:val="en-US" w:eastAsia="zh-CN" w:bidi="hi-IN"/>
-              </w:rPr>
-              <w:t xml:space="preserve">  const</w:t>
-            </w:r>
-            <w:r>
-              <w:rPr>
-                <w:rFonts w:eastAsia="SimSun" w:cs="Lucida Sans"/>
-                <w:kern w:val="3"/>
-                <w:szCs w:val="18"/>
-                <w:lang w:val="en-US" w:eastAsia="zh-CN" w:bidi="hi-IN"/>
-              </w:rPr>
-              <w:t xml:space="preserve"> ctx = c.</w:t>
+                <w:rStyle w:val="Numbers"/>
+                <w:lang w:val="en-US" w:eastAsia="zh-CN" w:bidi="hi-IN"/>
+              </w:rPr>
+              <w:t>95</w:t>
+            </w:r>
+            <w:r>
+              <w:rPr>
+                <w:rFonts w:eastAsia="SimSun" w:cs="Lucida Sans"/>
+                <w:kern w:val="3"/>
+                <w:szCs w:val="18"/>
+                <w:lang w:val="en-US" w:eastAsia="zh-CN" w:bidi="hi-IN"/>
+              </w:rPr>
+              <w:t xml:space="preserve">, </w:t>
+            </w:r>
+            <w:r>
+              <w:rPr>
+                <w:rStyle w:val="Numbers"/>
+                <w:lang w:val="en-US" w:eastAsia="zh-CN" w:bidi="hi-IN"/>
+              </w:rPr>
+              <w:t>50</w:t>
+            </w:r>
+            <w:r>
+              <w:rPr>
+                <w:rFonts w:eastAsia="SimSun" w:cs="Lucida Sans"/>
+                <w:kern w:val="3"/>
+                <w:szCs w:val="18"/>
+                <w:lang w:val="en-US" w:eastAsia="zh-CN" w:bidi="hi-IN"/>
+              </w:rPr>
+              <w:t xml:space="preserve">, </w:t>
+            </w:r>
+            <w:r>
+              <w:rPr>
+                <w:rStyle w:val="Numbers"/>
+                <w:lang w:val="en-US" w:eastAsia="zh-CN" w:bidi="hi-IN"/>
+              </w:rPr>
+              <w:t>40</w:t>
+            </w:r>
+            <w:r>
+              <w:rPr>
+                <w:rFonts w:eastAsia="SimSun" w:cs="Lucida Sans"/>
+                <w:kern w:val="3"/>
+                <w:szCs w:val="18"/>
+                <w:lang w:val="en-US" w:eastAsia="zh-CN" w:bidi="hi-IN"/>
+              </w:rPr>
+              <w:t xml:space="preserve">, </w:t>
+            </w:r>
+            <w:r>
+              <w:rPr>
+                <w:rStyle w:val="Numbers"/>
+                <w:lang w:val="en-US" w:eastAsia="zh-CN" w:bidi="hi-IN"/>
+              </w:rPr>
+              <w:t>0</w:t>
+            </w:r>
+            <w:r>
+              <w:rPr>
+                <w:rFonts w:eastAsia="SimSun" w:cs="Lucida Sans"/>
+                <w:kern w:val="3"/>
+                <w:szCs w:val="18"/>
+                <w:lang w:val="en-US" w:eastAsia="zh-CN" w:bidi="hi-IN"/>
+              </w:rPr>
+              <w:t xml:space="preserve">, </w:t>
+            </w:r>
+            <w:r>
+              <w:rPr>
+                <w:rStyle w:val="Numbers"/>
+                <w:lang w:val="en-US" w:eastAsia="zh-CN" w:bidi="hi-IN"/>
+              </w:rPr>
+              <w:t>2</w:t>
+            </w:r>
+            <w:r>
+              <w:rPr>
+                <w:rFonts w:eastAsia="SimSun" w:cs="Lucida Sans"/>
+                <w:kern w:val="3"/>
+                <w:szCs w:val="18"/>
+                <w:lang w:val="en-US" w:eastAsia="zh-CN" w:bidi="hi-IN"/>
+              </w:rPr>
+              <w:t xml:space="preserve"> * Math.PI);</w:t>
+            </w:r>
+          </w:p>
+          <w:p>
+            <w:pPr>
+              <w:widowControl/>
+              <w:spacing w:before="0" w:line="360" w:lineRule="auto"/>
+              <w:rPr>
+                <w:rFonts w:eastAsia="SimSun" w:cs="Lucida Sans"/>
+                <w:kern w:val="3"/>
+                <w:szCs w:val="18"/>
+                <w:lang w:val="en-US" w:eastAsia="zh-CN" w:bidi="hi-IN"/>
+              </w:rPr>
+            </w:pPr>
+            <w:r>
+              <w:rPr>
+                <w:rFonts w:eastAsia="SimSun" w:cs="Lucida Sans"/>
+                <w:kern w:val="3"/>
+                <w:szCs w:val="18"/>
+                <w:lang w:val="en-US" w:eastAsia="zh-CN" w:bidi="hi-IN"/>
+              </w:rPr>
+              <w:t>ctx.</w:t>
             </w:r>
             <w:r>
               <w:rPr>
                 <w:rStyle w:val="Functions"/>
                 <w:lang w:val="en-US" w:eastAsia="zh-CN" w:bidi="hi-IN"/>
               </w:rPr>
-              <w:t>getContext</w:t>
-            </w:r>
-            <w:r>
-              <w:rPr>
-                <w:rFonts w:eastAsia="SimSun" w:cs="Lucida Sans"/>
-                <w:kern w:val="3"/>
-                <w:szCs w:val="18"/>
-                <w:lang w:val="en-US" w:eastAsia="zh-CN" w:bidi="hi-IN"/>
-              </w:rPr>
-              <w:t>(</w:t>
-            </w:r>
-            <w:r>
-              <w:rPr>
-                <w:rFonts w:eastAsia="SimSun" w:cs="Lucida Sans"/>
-                <w:kern w:val="3"/>
-                <w:szCs w:val="18"/>
-                <w:lang w:val="en-US" w:eastAsia="zh-CN" w:bidi="hi-IN"/>
-              </w:rPr>
-              <w:t>'</w:t>
-            </w:r>
-            <w:r>
-              <w:rPr>
-                <w:rStyle w:val="Strings"/>
-                <w:lang w:val="en-US" w:eastAsia="zh-CN" w:bidi="hi-IN"/>
-              </w:rPr>
-              <w:t>2d</w:t>
-            </w:r>
-            <w:r>
-              <w:rPr>
-                <w:rFonts w:eastAsia="SimSun" w:cs="Lucida Sans"/>
-                <w:kern w:val="3"/>
-                <w:szCs w:val="18"/>
-                <w:lang w:val="en-US" w:eastAsia="zh-CN" w:bidi="hi-IN"/>
-              </w:rPr>
-              <w:t>'</w:t>
-            </w:r>
-            <w:r>
-              <w:rPr>
-                <w:rFonts w:eastAsia="SimSun" w:cs="Lucida Sans"/>
-                <w:kern w:val="3"/>
-                <w:szCs w:val="18"/>
-                <w:lang w:val="en-US" w:eastAsia="zh-CN" w:bidi="hi-IN"/>
-              </w:rPr>
-              <w:t>);</w:t>
-            </w:r>
-          </w:p>
-          <w:p>
-            <w:pPr>
-              <w:widowControl/>
-              <w:spacing w:before="0" w:line="360" w:lineRule="auto"/>
-              <w:rPr>
-                <w:rFonts w:eastAsia="SimSun" w:cs="Lucida Sans"/>
-                <w:kern w:val="3"/>
-                <w:szCs w:val="18"/>
-                <w:lang w:val="en-US" w:eastAsia="zh-CN" w:bidi="hi-IN"/>
-              </w:rPr>
-            </w:pPr>
-            <w:r>
-              <w:rPr>
-                <w:rFonts w:eastAsia="SimSun" w:cs="Lucida Sans"/>
-                <w:kern w:val="3"/>
-                <w:szCs w:val="18"/>
-                <w:lang w:val="en-US" w:eastAsia="zh-CN" w:bidi="hi-IN"/>
-              </w:rPr>
-              <w:t xml:space="preserve">  </w:t>
-            </w:r>
-            <w:r>
-              <w:rPr>
-                <w:rFonts w:eastAsia="SimSun" w:cs="Lucida Sans"/>
-                <w:kern w:val="3"/>
-                <w:szCs w:val="18"/>
-                <w:lang w:val="en-US" w:eastAsia="zh-CN" w:bidi="hi-IN"/>
-              </w:rPr>
-              <w:t xml:space="preserve">ctx.font = </w:t>
-            </w:r>
-            <w:r>
-              <w:rPr>
-                <w:rFonts w:eastAsia="SimSun" w:cs="Lucida Sans"/>
-                <w:kern w:val="3"/>
-                <w:szCs w:val="18"/>
-                <w:lang w:val="en-US" w:eastAsia="zh-CN" w:bidi="hi-IN"/>
-              </w:rPr>
-              <w:t>'</w:t>
-            </w:r>
-            <w:r>
-              <w:rPr>
-                <w:rStyle w:val="Strings"/>
-                <w:lang w:val="en-US" w:eastAsia="zh-CN" w:bidi="hi-IN"/>
-              </w:rPr>
-              <w:t>30px Arial</w:t>
-            </w:r>
-            <w:r>
-              <w:rPr>
-                <w:rFonts w:eastAsia="SimSun" w:cs="Lucida Sans"/>
-                <w:kern w:val="3"/>
-                <w:szCs w:val="18"/>
-                <w:lang w:val="en-US" w:eastAsia="zh-CN" w:bidi="hi-IN"/>
-              </w:rPr>
-              <w:t>'</w:t>
-            </w:r>
-            <w:r>
-              <w:rPr>
-                <w:rFonts w:eastAsia="SimSun" w:cs="Lucida Sans"/>
-                <w:kern w:val="3"/>
-                <w:szCs w:val="18"/>
-                <w:lang w:val="en-US" w:eastAsia="zh-CN" w:bidi="hi-IN"/>
-              </w:rPr>
-              <w:t>;</w:t>
-            </w:r>
-          </w:p>
-          <w:p>
-            <w:pPr>
-              <w:widowControl/>
-              <w:spacing w:before="0" w:line="360" w:lineRule="auto"/>
-              <w:rPr>
-                <w:rFonts w:eastAsia="SimSun" w:cs="Lucida Sans"/>
-                <w:kern w:val="3"/>
-                <w:szCs w:val="18"/>
-                <w:lang w:val="en-US" w:eastAsia="zh-CN" w:bidi="hi-IN"/>
-              </w:rPr>
-            </w:pPr>
-            <w:r>
-              <w:rPr>
-                <w:rFonts w:eastAsia="SimSun" w:cs="Lucida Sans"/>
-                <w:kern w:val="3"/>
-                <w:szCs w:val="18"/>
-                <w:lang w:val="en-US" w:eastAsia="zh-CN" w:bidi="hi-IN"/>
-              </w:rPr>
-              <w:t xml:space="preserve">  </w:t>
-            </w:r>
-            <w:r>
-              <w:rPr>
-                <w:rFonts w:eastAsia="SimSun" w:cs="Lucida Sans"/>
-                <w:kern w:val="3"/>
-                <w:szCs w:val="18"/>
-                <w:lang w:val="en-US" w:eastAsia="zh-CN" w:bidi="hi-IN"/>
-              </w:rPr>
-              <w:t>ctx.</w:t>
-            </w:r>
-            <w:r>
-              <w:rPr>
-                <w:rStyle w:val="Functions"/>
-                <w:lang w:val="en-US" w:eastAsia="zh-CN" w:bidi="hi-IN"/>
-              </w:rPr>
-              <w:t>fillText</w:t>
-            </w:r>
-            <w:r>
-              <w:rPr>
-                <w:rFonts w:eastAsia="SimSun" w:cs="Lucida Sans"/>
-                <w:kern w:val="3"/>
-                <w:szCs w:val="18"/>
-                <w:lang w:val="en-US" w:eastAsia="zh-CN" w:bidi="hi-IN"/>
-              </w:rPr>
-              <w:t>(</w:t>
-            </w:r>
-            <w:r>
-              <w:rPr>
-                <w:rFonts w:eastAsia="SimSun" w:cs="Lucida Sans"/>
-                <w:kern w:val="3"/>
-                <w:szCs w:val="18"/>
-                <w:lang w:val="en-US" w:eastAsia="zh-CN" w:bidi="hi-IN"/>
-              </w:rPr>
-              <w:t>'</w:t>
-            </w:r>
-            <w:r>
-              <w:rPr>
-                <w:rStyle w:val="Strings"/>
-                <w:lang w:val="en-US" w:eastAsia="zh-CN" w:bidi="hi-IN"/>
-              </w:rPr>
-              <w:t>Hello World</w:t>
-            </w:r>
-            <w:r>
-              <w:rPr>
-                <w:rFonts w:eastAsia="SimSun" w:cs="Lucida Sans"/>
-                <w:kern w:val="3"/>
-                <w:szCs w:val="18"/>
-                <w:lang w:val="en-US" w:eastAsia="zh-CN" w:bidi="hi-IN"/>
-              </w:rPr>
-              <w:t>'</w:t>
-            </w:r>
-            <w:r>
-              <w:rPr>
-                <w:rFonts w:eastAsia="SimSun" w:cs="Lucida Sans"/>
-                <w:kern w:val="3"/>
-                <w:szCs w:val="18"/>
-                <w:lang w:val="en-US" w:eastAsia="zh-CN" w:bidi="hi-IN"/>
-              </w:rPr>
-              <w:t xml:space="preserve">, </w:t>
-            </w:r>
-            <w:r>
-              <w:rPr>
-                <w:rStyle w:val="Numbers"/>
-                <w:lang w:val="en-US" w:eastAsia="zh-CN" w:bidi="hi-IN"/>
-              </w:rPr>
-              <w:t>10</w:t>
-            </w:r>
-            <w:r>
-              <w:rPr>
-                <w:rFonts w:eastAsia="SimSun" w:cs="Lucida Sans"/>
-                <w:kern w:val="3"/>
-                <w:szCs w:val="18"/>
-                <w:lang w:val="en-US" w:eastAsia="zh-CN" w:bidi="hi-IN"/>
-              </w:rPr>
-              <w:t xml:space="preserve">, </w:t>
-            </w:r>
-            <w:r>
-              <w:rPr>
-                <w:rStyle w:val="Numbers"/>
-                <w:lang w:val="en-US" w:eastAsia="zh-CN" w:bidi="hi-IN"/>
-              </w:rPr>
-              <w:t>50</w:t>
-            </w:r>
-            <w:r>
-              <w:rPr>
-                <w:rFonts w:eastAsia="SimSun" w:cs="Lucida Sans"/>
-                <w:kern w:val="3"/>
-                <w:szCs w:val="18"/>
-                <w:lang w:val="en-US" w:eastAsia="zh-CN" w:bidi="hi-IN"/>
-              </w:rPr>
-              <w:t>);</w:t>
-            </w:r>
-          </w:p>
-          <w:p>
-            <w:pPr>
-              <w:widowControl/>
-              <w:spacing w:before="0" w:line="360" w:lineRule="auto"/>
-              <w:rPr>
-                <w:rFonts w:eastAsia="SimSun" w:cs="Lucida Sans"/>
-                <w:kern w:val="3"/>
-                <w:szCs w:val="18"/>
-                <w:lang w:val="en-US" w:eastAsia="zh-CN" w:bidi="hi-IN"/>
-              </w:rPr>
-            </w:pPr>
-            <w:r>
-              <w:rPr>
-                <w:rFonts w:eastAsia="SimSun" w:cs="Lucida Sans"/>
-                <w:kern w:val="3"/>
-                <w:szCs w:val="18"/>
-                <w:lang w:val="en-US" w:eastAsia="zh-CN" w:bidi="hi-IN"/>
-              </w:rPr>
-              <w:t>&lt;/</w:t>
-            </w:r>
-            <w:r>
-              <w:rPr>
-                <w:rStyle w:val="Keywords"/>
-              </w:rPr>
-              <w:t>script</w:t>
-            </w:r>
-            <w:r>
-              <w:rPr>
-                <w:rFonts w:eastAsia="SimSun" w:cs="Lucida Sans"/>
-                <w:kern w:val="3"/>
-                <w:szCs w:val="18"/>
-                <w:lang w:val="en-US" w:eastAsia="zh-CN" w:bidi="hi-IN"/>
-              </w:rPr>
-              <w:t>&gt;</w:t>
+              <w:t>stroke</w:t>
+            </w:r>
+            <w:r>
+              <w:rPr>
+                <w:rFonts w:eastAsia="SimSun" w:cs="Lucida Sans"/>
+                <w:kern w:val="3"/>
+                <w:szCs w:val="18"/>
+                <w:lang w:val="en-US" w:eastAsia="zh-CN" w:bidi="hi-IN"/>
+              </w:rPr>
+              <w:t>();</w:t>
             </w:r>
           </w:p>
         </w:tc>
@@ -46631,6 +45998,56 @@
                 <w:lang w:val="en-US" w:eastAsia="zh-CN" w:bidi="hi-IN"/>
               </w:rPr>
             </w:pPr>
+            <w:r>
+              <w:rPr>
+                <w:rFonts w:eastAsia="SimSun" w:cs="Lucida Sans"/>
+                <w:noProof/>
+                <w:kern w:val="3"/>
+                <w:szCs w:val="18"/>
+                <w:lang w:val="en-US" w:eastAsia="zh-CN" w:bidi="hi-IN"/>
+              </w:rPr>
+              <w:drawing>
+                <wp:inline distT="0" distB="0" distL="0" distR="0" wp14:anchorId="1D0B0668" wp14:editId="2C1CEFCF">
+                  <wp:extent cx="1498387" cy="801839"/>
+                  <wp:effectExtent l="0" t="0" r="6985" b="0"/>
+                  <wp:docPr id="3" name="Picture 3"/>
+                  <wp:cNvGraphicFramePr>
+                    <a:graphicFrameLocks xmlns:a="http://schemas.openxmlformats.org/drawingml/2006/main" noChangeAspect="1"/>
+                  </wp:cNvGraphicFramePr>
+                  <a:graphic xmlns:a="http://schemas.openxmlformats.org/drawingml/2006/main">
+                    <a:graphicData uri="http://schemas.openxmlformats.org/drawingml/2006/picture">
+                      <pic:pic xmlns:pic="http://schemas.openxmlformats.org/drawingml/2006/picture">
+                        <pic:nvPicPr>
+                          <pic:cNvPr id="3" name="Picture 3"/>
+                          <pic:cNvPicPr/>
+                        </pic:nvPicPr>
+                        <pic:blipFill>
+                          <a:blip r:embed="rId9">
+                            <a:extLst>
+                              <a:ext uri="{28A0092B-C50C-407E-A947-70E740481C1C}">
+                                <a14:useLocalDpi xmlns:a14="http://schemas.microsoft.com/office/drawing/2010/main" val="0"/>
+                              </a:ext>
+                            </a:extLst>
+                          </a:blip>
+                          <a:stretch>
+                            <a:fillRect/>
+                          </a:stretch>
+                        </pic:blipFill>
+                        <pic:spPr>
+                          <a:xfrm>
+                            <a:off x="0" y="0"/>
+                            <a:ext cx="1508101" cy="807037"/>
+                          </a:xfrm>
+                          <a:prstGeom prst="rect">
+                            <a:avLst/>
+                          </a:prstGeom>
+                        </pic:spPr>
+                      </pic:pic>
+                    </a:graphicData>
+                  </a:graphic>
+                </wp:inline>
+              </w:drawing>
+            </w:r>
           </w:p>
         </w:tc>
       </w:tr>
@@ -46676,7 +46093,7 @@
                 <w:szCs w:val="18"/>
                 <w:lang w:val="en-US" w:eastAsia="zh-CN" w:bidi="hi-IN"/>
               </w:rPr>
-              <w:t>Stroke Text</w:t>
+              <w:t>Draw a Text</w:t>
             </w:r>
           </w:p>
         </w:tc>
@@ -46716,59 +46133,69 @@
                 <w:szCs w:val="18"/>
                 <w:lang w:val="en-US" w:eastAsia="zh-CN" w:bidi="hi-IN"/>
               </w:rPr>
-              <w:t>&lt;</w:t>
-            </w:r>
-            <w:r>
-              <w:rPr>
-                <w:rStyle w:val="Keywords"/>
-              </w:rPr>
-              <w:t>script</w:t>
-            </w:r>
-            <w:r>
-              <w:rPr>
-                <w:rFonts w:eastAsia="SimSun" w:cs="Lucida Sans"/>
-                <w:kern w:val="3"/>
-                <w:szCs w:val="18"/>
-                <w:lang w:val="en-US" w:eastAsia="zh-CN" w:bidi="hi-IN"/>
-              </w:rPr>
-              <w:t>&gt;</w:t>
-            </w:r>
-          </w:p>
-          <w:p>
-            <w:pPr>
-              <w:widowControl/>
-              <w:spacing w:before="0" w:line="360" w:lineRule="auto"/>
-              <w:rPr>
-                <w:rFonts w:eastAsia="SimSun" w:cs="Lucida Sans"/>
-                <w:kern w:val="3"/>
-                <w:szCs w:val="18"/>
-                <w:lang w:val="en-US" w:eastAsia="zh-CN" w:bidi="hi-IN"/>
-              </w:rPr>
-            </w:pPr>
-            <w:r>
-              <w:rPr>
-                <w:rFonts w:eastAsia="SimSun" w:cs="Lucida Sans"/>
-                <w:kern w:val="3"/>
-                <w:szCs w:val="18"/>
-                <w:lang w:val="en-US" w:eastAsia="zh-CN" w:bidi="hi-IN"/>
-              </w:rPr>
-              <w:t xml:space="preserve">  const</w:t>
-            </w:r>
-            <w:r>
-              <w:rPr>
-                <w:rFonts w:eastAsia="SimSun" w:cs="Lucida Sans"/>
-                <w:kern w:val="3"/>
-                <w:szCs w:val="18"/>
-                <w:lang w:val="en-US" w:eastAsia="zh-CN" w:bidi="hi-IN"/>
-              </w:rPr>
-              <w:t xml:space="preserve"> c = document.</w:t>
+              <w:t xml:space="preserve">ctx.font = </w:t>
+            </w:r>
+            <w:r>
+              <w:rPr>
+                <w:rFonts w:eastAsia="SimSun" w:cs="Lucida Sans"/>
+                <w:kern w:val="3"/>
+                <w:szCs w:val="18"/>
+                <w:lang w:val="en-US" w:eastAsia="zh-CN" w:bidi="hi-IN"/>
+              </w:rPr>
+              <w:t>'</w:t>
+            </w:r>
+            <w:r>
+              <w:rPr>
+                <w:rStyle w:val="Strings"/>
+                <w:lang w:val="en-US" w:eastAsia="zh-CN" w:bidi="hi-IN"/>
+              </w:rPr>
+              <w:t>30px Arial</w:t>
+            </w:r>
+            <w:r>
+              <w:rPr>
+                <w:rFonts w:eastAsia="SimSun" w:cs="Lucida Sans"/>
+                <w:kern w:val="3"/>
+                <w:szCs w:val="18"/>
+                <w:lang w:val="en-US" w:eastAsia="zh-CN" w:bidi="hi-IN"/>
+              </w:rPr>
+              <w:t>'</w:t>
+            </w:r>
+            <w:r>
+              <w:rPr>
+                <w:rFonts w:eastAsia="SimSun" w:cs="Lucida Sans"/>
+                <w:kern w:val="3"/>
+                <w:szCs w:val="18"/>
+                <w:lang w:val="en-US" w:eastAsia="zh-CN" w:bidi="hi-IN"/>
+              </w:rPr>
+              <w:t>;</w:t>
+            </w:r>
+          </w:p>
+          <w:p>
+            <w:pPr>
+              <w:widowControl/>
+              <w:spacing w:before="0" w:line="360" w:lineRule="auto"/>
+              <w:rPr>
+                <w:rFonts w:eastAsia="SimSun" w:cs="Lucida Sans"/>
+                <w:kern w:val="3"/>
+                <w:szCs w:val="18"/>
+                <w:lang w:val="en-US" w:eastAsia="zh-CN" w:bidi="hi-IN"/>
+              </w:rPr>
+            </w:pPr>
+            <w:r>
+              <w:rPr>
+                <w:rFonts w:eastAsia="SimSun" w:cs="Lucida Sans"/>
+                <w:kern w:val="3"/>
+                <w:szCs w:val="18"/>
+                <w:lang w:val="en-US" w:eastAsia="zh-CN" w:bidi="hi-IN"/>
+              </w:rPr>
+              <w:t>ctx.</w:t>
             </w:r>
             <w:r>
               <w:rPr>
                 <w:rStyle w:val="Functions"/>
                 <w:lang w:val="en-US" w:eastAsia="zh-CN" w:bidi="hi-IN"/>
               </w:rPr>
-              <w:t>getElementById</w:t>
+              <w:t>fillText</w:t>
             </w:r>
             <w:r>
               <w:rPr>
@@ -46793,7 +46220,7 @@
                 <w:rStyle w:val="Strings"/>
                 <w:lang w:val="en-US" w:eastAsia="zh-CN" w:bidi="hi-IN"/>
               </w:rPr>
-              <w:t>myCanvas</w:t>
+              <w:t>Hello World</w:t>
             </w:r>
             <w:r>
               <w:rPr>
@@ -46811,306 +46238,39 @@
                 <w:szCs w:val="18"/>
                 <w:lang w:val="en-US" w:eastAsia="zh-CN" w:bidi="hi-IN"/>
               </w:rPr>
+              <w:t xml:space="preserve">, </w:t>
+            </w:r>
+            <w:r>
+              <w:rPr>
+                <w:rStyle w:val="Numbers"/>
+                <w:lang w:val="en-US" w:eastAsia="zh-CN" w:bidi="hi-IN"/>
+              </w:rPr>
+              <w:t>10</w:t>
+            </w:r>
+            <w:r>
+              <w:rPr>
+                <w:rFonts w:eastAsia="SimSun" w:cs="Lucida Sans"/>
+                <w:kern w:val="3"/>
+                <w:szCs w:val="18"/>
+                <w:lang w:val="en-US" w:eastAsia="zh-CN" w:bidi="hi-IN"/>
+              </w:rPr>
+              <w:t xml:space="preserve">, </w:t>
+            </w:r>
+            <w:r>
+              <w:rPr>
+                <w:rStyle w:val="Numbers"/>
+                <w:lang w:val="en-US" w:eastAsia="zh-CN" w:bidi="hi-IN"/>
+              </w:rPr>
+              <w:t>50</w:t>
+            </w:r>
+            <w:r>
+              <w:rPr>
+                <w:rFonts w:eastAsia="SimSun" w:cs="Lucida Sans"/>
+                <w:kern w:val="3"/>
+                <w:szCs w:val="18"/>
+                <w:lang w:val="en-US" w:eastAsia="zh-CN" w:bidi="hi-IN"/>
+              </w:rPr>
               <w:t>);</w:t>
-            </w:r>
-          </w:p>
-          <w:p>
-            <w:pPr>
-              <w:widowControl/>
-              <w:spacing w:before="0" w:line="360" w:lineRule="auto"/>
-              <w:rPr>
-                <w:rFonts w:eastAsia="SimSun" w:cs="Lucida Sans"/>
-                <w:kern w:val="3"/>
-                <w:szCs w:val="18"/>
-                <w:lang w:val="en-US" w:eastAsia="zh-CN" w:bidi="hi-IN"/>
-              </w:rPr>
-            </w:pPr>
-            <w:r>
-              <w:rPr>
-                <w:rFonts w:eastAsia="SimSun" w:cs="Lucida Sans"/>
-                <w:kern w:val="3"/>
-                <w:szCs w:val="18"/>
-                <w:lang w:val="en-US" w:eastAsia="zh-CN" w:bidi="hi-IN"/>
-              </w:rPr>
-              <w:t xml:space="preserve">  const</w:t>
-            </w:r>
-            <w:r>
-              <w:rPr>
-                <w:rFonts w:eastAsia="SimSun" w:cs="Lucida Sans"/>
-                <w:kern w:val="3"/>
-                <w:szCs w:val="18"/>
-                <w:lang w:val="en-US" w:eastAsia="zh-CN" w:bidi="hi-IN"/>
-              </w:rPr>
-              <w:t xml:space="preserve"> ctx = c.</w:t>
-            </w:r>
-            <w:r>
-              <w:rPr>
-                <w:rStyle w:val="Functions"/>
-                <w:lang w:val="en-US" w:eastAsia="zh-CN" w:bidi="hi-IN"/>
-              </w:rPr>
-              <w:t>getContext</w:t>
-            </w:r>
-            <w:r>
-              <w:rPr>
-                <w:rFonts w:eastAsia="SimSun" w:cs="Lucida Sans"/>
-                <w:kern w:val="3"/>
-                <w:szCs w:val="18"/>
-                <w:lang w:val="en-US" w:eastAsia="zh-CN" w:bidi="hi-IN"/>
-              </w:rPr>
-              <w:t>(</w:t>
-            </w:r>
-            <w:r>
-              <w:rPr>
-                <w:rFonts w:eastAsia="SimSun" w:cs="Lucida Sans"/>
-                <w:kern w:val="3"/>
-                <w:szCs w:val="18"/>
-                <w:lang w:val="en-US" w:eastAsia="zh-CN" w:bidi="hi-IN"/>
-              </w:rPr>
-              <w:t>'</w:t>
-            </w:r>
-            <w:r>
-              <w:rPr>
-                <w:rStyle w:val="Strings"/>
-                <w:lang w:val="en-US" w:eastAsia="zh-CN" w:bidi="hi-IN"/>
-              </w:rPr>
-              <w:t>2d</w:t>
-            </w:r>
-            <w:r>
-              <w:rPr>
-                <w:rFonts w:eastAsia="SimSun" w:cs="Lucida Sans"/>
-                <w:kern w:val="3"/>
-                <w:szCs w:val="18"/>
-                <w:lang w:val="en-US" w:eastAsia="zh-CN" w:bidi="hi-IN"/>
-              </w:rPr>
-              <w:t>'</w:t>
-            </w:r>
-            <w:r>
-              <w:rPr>
-                <w:rFonts w:eastAsia="SimSun" w:cs="Lucida Sans"/>
-                <w:kern w:val="3"/>
-                <w:szCs w:val="18"/>
-                <w:lang w:val="en-US" w:eastAsia="zh-CN" w:bidi="hi-IN"/>
-              </w:rPr>
-              <w:t>);</w:t>
-            </w:r>
-          </w:p>
-          <w:p>
-            <w:pPr>
-              <w:widowControl/>
-              <w:spacing w:before="0" w:line="360" w:lineRule="auto"/>
-              <w:rPr>
-                <w:rFonts w:eastAsia="SimSun" w:cs="Lucida Sans"/>
-                <w:kern w:val="3"/>
-                <w:szCs w:val="18"/>
-                <w:lang w:val="en-US" w:eastAsia="zh-CN" w:bidi="hi-IN"/>
-              </w:rPr>
-            </w:pPr>
-            <w:r>
-              <w:rPr>
-                <w:rFonts w:eastAsia="SimSun" w:cs="Lucida Sans"/>
-                <w:kern w:val="3"/>
-                <w:szCs w:val="18"/>
-                <w:lang w:val="en-US" w:eastAsia="zh-CN" w:bidi="hi-IN"/>
-              </w:rPr>
-              <w:t xml:space="preserve">  </w:t>
-            </w:r>
-            <w:r>
-              <w:rPr>
-                <w:rFonts w:eastAsia="SimSun" w:cs="Lucida Sans"/>
-                <w:kern w:val="3"/>
-                <w:szCs w:val="18"/>
-                <w:lang w:val="en-US" w:eastAsia="zh-CN" w:bidi="hi-IN"/>
-              </w:rPr>
-              <w:t xml:space="preserve">ctx.font = </w:t>
-            </w:r>
-            <w:r>
-              <w:rPr>
-                <w:rFonts w:eastAsia="SimSun" w:cs="Lucida Sans"/>
-                <w:kern w:val="3"/>
-                <w:szCs w:val="18"/>
-                <w:lang w:val="en-US" w:eastAsia="zh-CN" w:bidi="hi-IN"/>
-              </w:rPr>
-              <w:t>'</w:t>
-            </w:r>
-            <w:r>
-              <w:rPr>
-                <w:rStyle w:val="Strings"/>
-                <w:lang w:val="en-US" w:eastAsia="zh-CN" w:bidi="hi-IN"/>
-              </w:rPr>
-              <w:t>30px Arial</w:t>
-            </w:r>
-            <w:r>
-              <w:rPr>
-                <w:rFonts w:eastAsia="SimSun" w:cs="Lucida Sans"/>
-                <w:kern w:val="3"/>
-                <w:szCs w:val="18"/>
-                <w:lang w:val="en-US" w:eastAsia="zh-CN" w:bidi="hi-IN"/>
-              </w:rPr>
-              <w:t>'</w:t>
-            </w:r>
-            <w:r>
-              <w:rPr>
-                <w:rFonts w:eastAsia="SimSun" w:cs="Lucida Sans"/>
-                <w:kern w:val="3"/>
-                <w:szCs w:val="18"/>
-                <w:lang w:val="en-US" w:eastAsia="zh-CN" w:bidi="hi-IN"/>
-              </w:rPr>
-              <w:t>;</w:t>
-            </w:r>
-          </w:p>
-          <w:p>
-            <w:pPr>
-              <w:widowControl/>
-              <w:spacing w:before="0" w:line="360" w:lineRule="auto"/>
-              <w:rPr>
-                <w:rFonts w:eastAsia="SimSun" w:cs="Lucida Sans"/>
-                <w:kern w:val="3"/>
-                <w:szCs w:val="18"/>
-                <w:lang w:val="en-US" w:eastAsia="zh-CN" w:bidi="hi-IN"/>
-              </w:rPr>
-            </w:pPr>
-            <w:r>
-              <w:rPr>
-                <w:rFonts w:eastAsia="SimSun" w:cs="Lucida Sans"/>
-                <w:kern w:val="3"/>
-                <w:szCs w:val="18"/>
-                <w:lang w:val="en-US" w:eastAsia="zh-CN" w:bidi="hi-IN"/>
-              </w:rPr>
-              <w:t xml:space="preserve">  </w:t>
-            </w:r>
-            <w:r>
-              <w:rPr>
-                <w:rFonts w:eastAsia="SimSun" w:cs="Lucida Sans"/>
-                <w:kern w:val="3"/>
-                <w:szCs w:val="18"/>
-                <w:lang w:val="en-US" w:eastAsia="zh-CN" w:bidi="hi-IN"/>
-              </w:rPr>
-              <w:t>ctx.</w:t>
-            </w:r>
-            <w:r>
-              <w:rPr>
-                <w:rStyle w:val="Functions"/>
-                <w:lang w:val="en-US" w:eastAsia="zh-CN" w:bidi="hi-IN"/>
-              </w:rPr>
-              <w:t>stroke</w:t>
-            </w:r>
-            <w:r>
-              <w:rPr>
-                <w:rStyle w:val="Functions"/>
-                <w:lang w:val="en-US" w:eastAsia="zh-CN" w:bidi="hi-IN"/>
-              </w:rPr>
-              <w:t>Text</w:t>
-            </w:r>
-            <w:r>
-              <w:rPr>
-                <w:rFonts w:eastAsia="SimSun" w:cs="Lucida Sans"/>
-                <w:kern w:val="3"/>
-                <w:szCs w:val="18"/>
-                <w:lang w:val="en-US" w:eastAsia="zh-CN" w:bidi="hi-IN"/>
-              </w:rPr>
-              <w:t>(</w:t>
-            </w:r>
-            <w:r>
-              <w:rPr>
-                <w:rFonts w:eastAsia="SimSun" w:cs="Lucida Sans"/>
-                <w:kern w:val="3"/>
-                <w:szCs w:val="18"/>
-                <w:lang w:val="en-US" w:eastAsia="zh-CN" w:bidi="hi-IN"/>
-              </w:rPr>
-              <w:t>'</w:t>
-            </w:r>
-            <w:r>
-              <w:rPr>
-                <w:rStyle w:val="Strings"/>
-                <w:lang w:val="en-US" w:eastAsia="zh-CN" w:bidi="hi-IN"/>
-              </w:rPr>
-              <w:t>Hello World</w:t>
-            </w:r>
-            <w:r>
-              <w:rPr>
-                <w:rFonts w:eastAsia="SimSun" w:cs="Lucida Sans"/>
-                <w:kern w:val="3"/>
-                <w:szCs w:val="18"/>
-                <w:lang w:val="en-US" w:eastAsia="zh-CN" w:bidi="hi-IN"/>
-              </w:rPr>
-              <w:t>'</w:t>
-            </w:r>
-            <w:r>
-              <w:rPr>
-                <w:rFonts w:eastAsia="SimSun" w:cs="Lucida Sans"/>
-                <w:kern w:val="3"/>
-                <w:szCs w:val="18"/>
-                <w:lang w:val="en-US" w:eastAsia="zh-CN" w:bidi="hi-IN"/>
-              </w:rPr>
-              <w:t xml:space="preserve">, </w:t>
-            </w:r>
-            <w:r>
-              <w:rPr>
-                <w:rStyle w:val="Numbers"/>
-                <w:lang w:val="en-US" w:eastAsia="zh-CN" w:bidi="hi-IN"/>
-              </w:rPr>
-              <w:t>10</w:t>
-            </w:r>
-            <w:r>
-              <w:rPr>
-                <w:rFonts w:eastAsia="SimSun" w:cs="Lucida Sans"/>
-                <w:kern w:val="3"/>
-                <w:szCs w:val="18"/>
-                <w:lang w:val="en-US" w:eastAsia="zh-CN" w:bidi="hi-IN"/>
-              </w:rPr>
-              <w:t xml:space="preserve">, </w:t>
-            </w:r>
-            <w:r>
-              <w:rPr>
-                <w:rStyle w:val="Numbers"/>
-                <w:lang w:val="en-US" w:eastAsia="zh-CN" w:bidi="hi-IN"/>
-              </w:rPr>
-              <w:t>50</w:t>
-            </w:r>
-            <w:r>
-              <w:rPr>
-                <w:rFonts w:eastAsia="SimSun" w:cs="Lucida Sans"/>
-                <w:kern w:val="3"/>
-                <w:szCs w:val="18"/>
-                <w:lang w:val="en-US" w:eastAsia="zh-CN" w:bidi="hi-IN"/>
-              </w:rPr>
-              <w:t>);</w:t>
-            </w:r>
-          </w:p>
-          <w:p>
-            <w:pPr>
-              <w:widowControl/>
-              <w:spacing w:before="0" w:line="360" w:lineRule="auto"/>
-              <w:rPr>
-                <w:rFonts w:eastAsia="SimSun" w:cs="Lucida Sans"/>
-                <w:kern w:val="3"/>
-                <w:szCs w:val="18"/>
-                <w:lang w:val="en-US" w:eastAsia="zh-CN" w:bidi="hi-IN"/>
-              </w:rPr>
-            </w:pPr>
-            <w:r>
-              <w:rPr>
-                <w:rFonts w:eastAsia="SimSun" w:cs="Lucida Sans"/>
-                <w:kern w:val="3"/>
-                <w:szCs w:val="18"/>
-                <w:lang w:val="en-US" w:eastAsia="zh-CN" w:bidi="hi-IN"/>
-              </w:rPr>
-              <w:t>&lt;/</w:t>
-            </w:r>
-            <w:r>
-              <w:rPr>
-                <w:rStyle w:val="Keywords"/>
-              </w:rPr>
-              <w:t>script</w:t>
-            </w:r>
-            <w:r>
-              <w:rPr>
-                <w:rFonts w:eastAsia="SimSun" w:cs="Lucida Sans"/>
-                <w:kern w:val="3"/>
-                <w:szCs w:val="18"/>
-                <w:lang w:val="en-US" w:eastAsia="zh-CN" w:bidi="hi-IN"/>
-              </w:rPr>
-              <w:t>&gt;</w:t>
             </w:r>
           </w:p>
         </w:tc>
@@ -47136,6 +46296,56 @@
                 <w:lang w:val="en-US" w:eastAsia="zh-CN" w:bidi="hi-IN"/>
               </w:rPr>
             </w:pPr>
+            <w:r>
+              <w:rPr>
+                <w:rFonts w:eastAsia="SimSun" w:cs="Lucida Sans"/>
+                <w:noProof/>
+                <w:kern w:val="3"/>
+                <w:szCs w:val="18"/>
+                <w:lang w:val="en-US" w:eastAsia="zh-CN" w:bidi="hi-IN"/>
+              </w:rPr>
+              <w:drawing>
+                <wp:inline distT="0" distB="0" distL="0" distR="0" wp14:anchorId="3877D49A" wp14:editId="7B775785">
+                  <wp:extent cx="1517680" cy="814508"/>
+                  <wp:effectExtent l="0" t="0" r="6350" b="5080"/>
+                  <wp:docPr id="4" name="Picture 4"/>
+                  <wp:cNvGraphicFramePr>
+                    <a:graphicFrameLocks xmlns:a="http://schemas.openxmlformats.org/drawingml/2006/main" noChangeAspect="1"/>
+                  </wp:cNvGraphicFramePr>
+                  <a:graphic xmlns:a="http://schemas.openxmlformats.org/drawingml/2006/main">
+                    <a:graphicData uri="http://schemas.openxmlformats.org/drawingml/2006/picture">
+                      <pic:pic xmlns:pic="http://schemas.openxmlformats.org/drawingml/2006/picture">
+                        <pic:nvPicPr>
+                          <pic:cNvPr id="4" name="Picture 4"/>
+                          <pic:cNvPicPr/>
+                        </pic:nvPicPr>
+                        <pic:blipFill>
+                          <a:blip r:embed="rId10">
+                            <a:extLst>
+                              <a:ext uri="{28A0092B-C50C-407E-A947-70E740481C1C}">
+                                <a14:useLocalDpi xmlns:a14="http://schemas.microsoft.com/office/drawing/2010/main" val="0"/>
+                              </a:ext>
+                            </a:extLst>
+                          </a:blip>
+                          <a:stretch>
+                            <a:fillRect/>
+                          </a:stretch>
+                        </pic:blipFill>
+                        <pic:spPr>
+                          <a:xfrm>
+                            <a:off x="0" y="0"/>
+                            <a:ext cx="1536808" cy="824774"/>
+                          </a:xfrm>
+                          <a:prstGeom prst="rect">
+                            <a:avLst/>
+                          </a:prstGeom>
+                        </pic:spPr>
+                      </pic:pic>
+                    </a:graphicData>
+                  </a:graphic>
+                </wp:inline>
+              </w:drawing>
+            </w:r>
           </w:p>
         </w:tc>
       </w:tr>
@@ -47181,7 +46391,7 @@
                 <w:szCs w:val="18"/>
                 <w:lang w:val="en-US" w:eastAsia="zh-CN" w:bidi="hi-IN"/>
               </w:rPr>
-              <w:t>Draw Linear Gradient</w:t>
+              <w:t>Stroke Text</w:t>
             </w:r>
           </w:p>
         </w:tc>
@@ -47221,59 +46431,76 @@
                 <w:szCs w:val="18"/>
                 <w:lang w:val="en-US" w:eastAsia="zh-CN" w:bidi="hi-IN"/>
               </w:rPr>
-              <w:t>&lt;</w:t>
-            </w:r>
-            <w:r>
-              <w:rPr>
-                <w:rStyle w:val="Keywords"/>
-              </w:rPr>
-              <w:t>script</w:t>
-            </w:r>
-            <w:r>
-              <w:rPr>
-                <w:rFonts w:eastAsia="SimSun" w:cs="Lucida Sans"/>
-                <w:kern w:val="3"/>
-                <w:szCs w:val="18"/>
-                <w:lang w:val="en-US" w:eastAsia="zh-CN" w:bidi="hi-IN"/>
-              </w:rPr>
-              <w:t>&gt;</w:t>
-            </w:r>
-          </w:p>
-          <w:p>
-            <w:pPr>
-              <w:widowControl/>
-              <w:spacing w:before="0" w:line="360" w:lineRule="auto"/>
-              <w:rPr>
-                <w:rFonts w:eastAsia="SimSun" w:cs="Lucida Sans"/>
-                <w:kern w:val="3"/>
-                <w:szCs w:val="18"/>
-                <w:lang w:val="en-US" w:eastAsia="zh-CN" w:bidi="hi-IN"/>
-              </w:rPr>
-            </w:pPr>
-            <w:r>
-              <w:rPr>
-                <w:rFonts w:eastAsia="SimSun" w:cs="Lucida Sans"/>
-                <w:kern w:val="3"/>
-                <w:szCs w:val="18"/>
-                <w:lang w:val="en-US" w:eastAsia="zh-CN" w:bidi="hi-IN"/>
-              </w:rPr>
-              <w:t xml:space="preserve">  const</w:t>
-            </w:r>
-            <w:r>
-              <w:rPr>
-                <w:rFonts w:eastAsia="SimSun" w:cs="Lucida Sans"/>
-                <w:kern w:val="3"/>
-                <w:szCs w:val="18"/>
-                <w:lang w:val="en-US" w:eastAsia="zh-CN" w:bidi="hi-IN"/>
-              </w:rPr>
-              <w:t xml:space="preserve"> c = document.</w:t>
+              <w:t xml:space="preserve">ctx.font = </w:t>
+            </w:r>
+            <w:r>
+              <w:rPr>
+                <w:rFonts w:eastAsia="SimSun" w:cs="Lucida Sans"/>
+                <w:kern w:val="3"/>
+                <w:szCs w:val="18"/>
+                <w:lang w:val="en-US" w:eastAsia="zh-CN" w:bidi="hi-IN"/>
+              </w:rPr>
+              <w:t>'</w:t>
+            </w:r>
+            <w:r>
+              <w:rPr>
+                <w:rStyle w:val="Strings"/>
+                <w:lang w:val="en-US" w:eastAsia="zh-CN" w:bidi="hi-IN"/>
+              </w:rPr>
+              <w:t>30px Arial</w:t>
+            </w:r>
+            <w:r>
+              <w:rPr>
+                <w:rFonts w:eastAsia="SimSun" w:cs="Lucida Sans"/>
+                <w:kern w:val="3"/>
+                <w:szCs w:val="18"/>
+                <w:lang w:val="en-US" w:eastAsia="zh-CN" w:bidi="hi-IN"/>
+              </w:rPr>
+              <w:t>'</w:t>
+            </w:r>
+            <w:r>
+              <w:rPr>
+                <w:rFonts w:eastAsia="SimSun" w:cs="Lucida Sans"/>
+                <w:kern w:val="3"/>
+                <w:szCs w:val="18"/>
+                <w:lang w:val="en-US" w:eastAsia="zh-CN" w:bidi="hi-IN"/>
+              </w:rPr>
+              <w:t>;</w:t>
+            </w:r>
+          </w:p>
+          <w:p>
+            <w:pPr>
+              <w:widowControl/>
+              <w:spacing w:before="0" w:line="360" w:lineRule="auto"/>
+              <w:rPr>
+                <w:rFonts w:eastAsia="SimSun" w:cs="Lucida Sans"/>
+                <w:kern w:val="3"/>
+                <w:szCs w:val="18"/>
+                <w:lang w:val="en-US" w:eastAsia="zh-CN" w:bidi="hi-IN"/>
+              </w:rPr>
+            </w:pPr>
+            <w:r>
+              <w:rPr>
+                <w:rFonts w:eastAsia="SimSun" w:cs="Lucida Sans"/>
+                <w:kern w:val="3"/>
+                <w:szCs w:val="18"/>
+                <w:lang w:val="en-US" w:eastAsia="zh-CN" w:bidi="hi-IN"/>
+              </w:rPr>
+              <w:t>ctx.</w:t>
             </w:r>
             <w:r>
               <w:rPr>
                 <w:rStyle w:val="Functions"/>
                 <w:lang w:val="en-US" w:eastAsia="zh-CN" w:bidi="hi-IN"/>
               </w:rPr>
-              <w:t>getElementById</w:t>
+              <w:t>stroke</w:t>
+            </w:r>
+            <w:r>
+              <w:rPr>
+                <w:rStyle w:val="Functions"/>
+                <w:lang w:val="en-US" w:eastAsia="zh-CN" w:bidi="hi-IN"/>
+              </w:rPr>
+              <w:t>Text</w:t>
             </w:r>
             <w:r>
               <w:rPr>
@@ -47298,7 +46525,7 @@
                 <w:rStyle w:val="Strings"/>
                 <w:lang w:val="en-US" w:eastAsia="zh-CN" w:bidi="hi-IN"/>
               </w:rPr>
-              <w:t>myCanvas</w:t>
+              <w:t>Hello World</w:t>
             </w:r>
             <w:r>
               <w:rPr>
@@ -47316,548 +46543,39 @@
                 <w:szCs w:val="18"/>
                 <w:lang w:val="en-US" w:eastAsia="zh-CN" w:bidi="hi-IN"/>
               </w:rPr>
+              <w:t xml:space="preserve">, </w:t>
+            </w:r>
+            <w:r>
+              <w:rPr>
+                <w:rStyle w:val="Numbers"/>
+                <w:lang w:val="en-US" w:eastAsia="zh-CN" w:bidi="hi-IN"/>
+              </w:rPr>
+              <w:t>10</w:t>
+            </w:r>
+            <w:r>
+              <w:rPr>
+                <w:rFonts w:eastAsia="SimSun" w:cs="Lucida Sans"/>
+                <w:kern w:val="3"/>
+                <w:szCs w:val="18"/>
+                <w:lang w:val="en-US" w:eastAsia="zh-CN" w:bidi="hi-IN"/>
+              </w:rPr>
+              <w:t xml:space="preserve">, </w:t>
+            </w:r>
+            <w:r>
+              <w:rPr>
+                <w:rStyle w:val="Numbers"/>
+                <w:lang w:val="en-US" w:eastAsia="zh-CN" w:bidi="hi-IN"/>
+              </w:rPr>
+              <w:t>50</w:t>
+            </w:r>
+            <w:r>
+              <w:rPr>
+                <w:rFonts w:eastAsia="SimSun" w:cs="Lucida Sans"/>
+                <w:kern w:val="3"/>
+                <w:szCs w:val="18"/>
+                <w:lang w:val="en-US" w:eastAsia="zh-CN" w:bidi="hi-IN"/>
+              </w:rPr>
               <w:t>);</w:t>
-            </w:r>
-          </w:p>
-          <w:p>
-            <w:pPr>
-              <w:widowControl/>
-              <w:spacing w:before="0" w:line="360" w:lineRule="auto"/>
-              <w:rPr>
-                <w:rFonts w:eastAsia="SimSun" w:cs="Lucida Sans"/>
-                <w:kern w:val="3"/>
-                <w:szCs w:val="18"/>
-                <w:lang w:val="en-US" w:eastAsia="zh-CN" w:bidi="hi-IN"/>
-              </w:rPr>
-            </w:pPr>
-            <w:r>
-              <w:rPr>
-                <w:rFonts w:eastAsia="SimSun" w:cs="Lucida Sans"/>
-                <w:kern w:val="3"/>
-                <w:szCs w:val="18"/>
-                <w:lang w:val="en-US" w:eastAsia="zh-CN" w:bidi="hi-IN"/>
-              </w:rPr>
-              <w:t xml:space="preserve">  const</w:t>
-            </w:r>
-            <w:r>
-              <w:rPr>
-                <w:rFonts w:eastAsia="SimSun" w:cs="Lucida Sans"/>
-                <w:kern w:val="3"/>
-                <w:szCs w:val="18"/>
-                <w:lang w:val="en-US" w:eastAsia="zh-CN" w:bidi="hi-IN"/>
-              </w:rPr>
-              <w:t xml:space="preserve"> ctx = c.</w:t>
-            </w:r>
-            <w:r>
-              <w:rPr>
-                <w:rStyle w:val="Functions"/>
-                <w:lang w:val="en-US" w:eastAsia="zh-CN" w:bidi="hi-IN"/>
-              </w:rPr>
-              <w:t>getContext</w:t>
-            </w:r>
-            <w:r>
-              <w:rPr>
-                <w:rFonts w:eastAsia="SimSun" w:cs="Lucida Sans"/>
-                <w:kern w:val="3"/>
-                <w:szCs w:val="18"/>
-                <w:lang w:val="en-US" w:eastAsia="zh-CN" w:bidi="hi-IN"/>
-              </w:rPr>
-              <w:t>(</w:t>
-            </w:r>
-            <w:r>
-              <w:rPr>
-                <w:rFonts w:eastAsia="SimSun" w:cs="Lucida Sans"/>
-                <w:kern w:val="3"/>
-                <w:szCs w:val="18"/>
-                <w:lang w:val="en-US" w:eastAsia="zh-CN" w:bidi="hi-IN"/>
-              </w:rPr>
-              <w:t>'</w:t>
-            </w:r>
-            <w:r>
-              <w:rPr>
-                <w:rStyle w:val="Strings"/>
-                <w:lang w:val="en-US" w:eastAsia="zh-CN" w:bidi="hi-IN"/>
-              </w:rPr>
-              <w:t>2d</w:t>
-            </w:r>
-            <w:r>
-              <w:rPr>
-                <w:rFonts w:eastAsia="SimSun" w:cs="Lucida Sans"/>
-                <w:kern w:val="3"/>
-                <w:szCs w:val="18"/>
-                <w:lang w:val="en-US" w:eastAsia="zh-CN" w:bidi="hi-IN"/>
-              </w:rPr>
-              <w:t>'</w:t>
-            </w:r>
-            <w:r>
-              <w:rPr>
-                <w:rFonts w:eastAsia="SimSun" w:cs="Lucida Sans"/>
-                <w:kern w:val="3"/>
-                <w:szCs w:val="18"/>
-                <w:lang w:val="en-US" w:eastAsia="zh-CN" w:bidi="hi-IN"/>
-              </w:rPr>
-              <w:t>);</w:t>
-            </w:r>
-          </w:p>
-          <w:p>
-            <w:pPr>
-              <w:widowControl/>
-              <w:spacing w:before="0" w:line="360" w:lineRule="auto"/>
-              <w:rPr>
-                <w:rFonts w:eastAsia="SimSun" w:cs="Lucida Sans"/>
-                <w:kern w:val="3"/>
-                <w:szCs w:val="18"/>
-                <w:lang w:val="en-US" w:eastAsia="zh-CN" w:bidi="hi-IN"/>
-              </w:rPr>
-            </w:pPr>
-            <w:r>
-              <w:rPr>
-                <w:rFonts w:eastAsia="SimSun" w:cs="Lucida Sans"/>
-                <w:kern w:val="3"/>
-                <w:szCs w:val="18"/>
-                <w:lang w:val="en-US" w:eastAsia="zh-CN" w:bidi="hi-IN"/>
-              </w:rPr>
-              <w:t xml:space="preserve">  const</w:t>
-            </w:r>
-            <w:r>
-              <w:rPr>
-                <w:rFonts w:eastAsia="SimSun" w:cs="Lucida Sans"/>
-                <w:kern w:val="3"/>
-                <w:szCs w:val="18"/>
-                <w:lang w:val="en-US" w:eastAsia="zh-CN" w:bidi="hi-IN"/>
-              </w:rPr>
-              <w:t xml:space="preserve"> grd = ctx.</w:t>
-            </w:r>
-            <w:r>
-              <w:rPr>
-                <w:rStyle w:val="Functions"/>
-                <w:lang w:val="en-US" w:eastAsia="zh-CN" w:bidi="hi-IN"/>
-              </w:rPr>
-              <w:t>createLinearGradient</w:t>
-            </w:r>
-            <w:r>
-              <w:rPr>
-                <w:rFonts w:eastAsia="SimSun" w:cs="Lucida Sans"/>
-                <w:kern w:val="3"/>
-                <w:szCs w:val="18"/>
-                <w:lang w:val="en-US" w:eastAsia="zh-CN" w:bidi="hi-IN"/>
-              </w:rPr>
-              <w:t>(</w:t>
-            </w:r>
-            <w:r>
-              <w:rPr>
-                <w:rStyle w:val="Numbers"/>
-                <w:lang w:val="en-US" w:eastAsia="zh-CN" w:bidi="hi-IN"/>
-              </w:rPr>
-              <w:t>0</w:t>
-            </w:r>
-            <w:r>
-              <w:rPr>
-                <w:rFonts w:eastAsia="SimSun" w:cs="Lucida Sans"/>
-                <w:kern w:val="3"/>
-                <w:szCs w:val="18"/>
-                <w:lang w:val="en-US" w:eastAsia="zh-CN" w:bidi="hi-IN"/>
-              </w:rPr>
-              <w:t xml:space="preserve">, </w:t>
-            </w:r>
-            <w:r>
-              <w:rPr>
-                <w:rStyle w:val="Numbers"/>
-                <w:lang w:val="en-US" w:eastAsia="zh-CN" w:bidi="hi-IN"/>
-              </w:rPr>
-              <w:t>0</w:t>
-            </w:r>
-            <w:r>
-              <w:rPr>
-                <w:rFonts w:eastAsia="SimSun" w:cs="Lucida Sans"/>
-                <w:kern w:val="3"/>
-                <w:szCs w:val="18"/>
-                <w:lang w:val="en-US" w:eastAsia="zh-CN" w:bidi="hi-IN"/>
-              </w:rPr>
-              <w:t xml:space="preserve">, </w:t>
-            </w:r>
-            <w:r>
-              <w:rPr>
-                <w:rStyle w:val="Numbers"/>
-                <w:lang w:val="en-US" w:eastAsia="zh-CN" w:bidi="hi-IN"/>
-              </w:rPr>
-              <w:t>200</w:t>
-            </w:r>
-            <w:r>
-              <w:rPr>
-                <w:rFonts w:eastAsia="SimSun" w:cs="Lucida Sans"/>
-                <w:kern w:val="3"/>
-                <w:szCs w:val="18"/>
-                <w:lang w:val="en-US" w:eastAsia="zh-CN" w:bidi="hi-IN"/>
-              </w:rPr>
-              <w:t xml:space="preserve">, </w:t>
-            </w:r>
-            <w:r>
-              <w:rPr>
-                <w:rStyle w:val="Numbers"/>
-                <w:lang w:val="en-US" w:eastAsia="zh-CN" w:bidi="hi-IN"/>
-              </w:rPr>
-              <w:t>0</w:t>
-            </w:r>
-            <w:r>
-              <w:rPr>
-                <w:rFonts w:eastAsia="SimSun" w:cs="Lucida Sans"/>
-                <w:kern w:val="3"/>
-                <w:szCs w:val="18"/>
-                <w:lang w:val="en-US" w:eastAsia="zh-CN" w:bidi="hi-IN"/>
-              </w:rPr>
-              <w:t>);</w:t>
-            </w:r>
-          </w:p>
-          <w:p>
-            <w:pPr>
-              <w:widowControl/>
-              <w:spacing w:before="0" w:line="360" w:lineRule="auto"/>
-              <w:rPr>
-                <w:rFonts w:eastAsia="SimSun" w:cs="Lucida Sans"/>
-                <w:kern w:val="3"/>
-                <w:szCs w:val="18"/>
-                <w:lang w:val="en-US" w:eastAsia="zh-CN" w:bidi="hi-IN"/>
-              </w:rPr>
-            </w:pPr>
-            <w:r>
-              <w:rPr>
-                <w:rFonts w:eastAsia="SimSun" w:cs="Lucida Sans"/>
-                <w:kern w:val="3"/>
-                <w:szCs w:val="18"/>
-                <w:lang w:val="en-US" w:eastAsia="zh-CN" w:bidi="hi-IN"/>
-              </w:rPr>
-              <w:t xml:space="preserve">  </w:t>
-            </w:r>
-            <w:r>
-              <w:rPr>
-                <w:rFonts w:eastAsia="SimSun" w:cs="Lucida Sans"/>
-                <w:kern w:val="3"/>
-                <w:szCs w:val="18"/>
-                <w:lang w:val="en-US" w:eastAsia="zh-CN" w:bidi="hi-IN"/>
-              </w:rPr>
-              <w:t>grd.</w:t>
-            </w:r>
-            <w:r>
-              <w:rPr>
-                <w:rStyle w:val="Functions"/>
-                <w:lang w:val="en-US" w:eastAsia="zh-CN" w:bidi="hi-IN"/>
-              </w:rPr>
-              <w:t>addColorStop</w:t>
-            </w:r>
-            <w:r>
-              <w:rPr>
-                <w:rFonts w:eastAsia="SimSun" w:cs="Lucida Sans"/>
-                <w:kern w:val="3"/>
-                <w:szCs w:val="18"/>
-                <w:lang w:val="en-US" w:eastAsia="zh-CN" w:bidi="hi-IN"/>
-              </w:rPr>
-              <w:t>(</w:t>
-            </w:r>
-            <w:r>
-              <w:rPr>
-                <w:rStyle w:val="Numbers"/>
-                <w:lang w:val="en-US" w:eastAsia="zh-CN" w:bidi="hi-IN"/>
-              </w:rPr>
-              <w:t>0</w:t>
-            </w:r>
-            <w:r>
-              <w:rPr>
-                <w:rFonts w:eastAsia="SimSun" w:cs="Lucida Sans"/>
-                <w:kern w:val="3"/>
-                <w:szCs w:val="18"/>
-                <w:lang w:val="en-US" w:eastAsia="zh-CN" w:bidi="hi-IN"/>
-              </w:rPr>
-              <w:t xml:space="preserve">, </w:t>
-            </w:r>
-            <w:r>
-              <w:rPr>
-                <w:rFonts w:eastAsia="SimSun" w:cs="Lucida Sans"/>
-                <w:kern w:val="3"/>
-                <w:szCs w:val="18"/>
-                <w:lang w:val="en-US" w:eastAsia="zh-CN" w:bidi="hi-IN"/>
-              </w:rPr>
-              <w:t>'</w:t>
-            </w:r>
-            <w:r>
-              <w:rPr>
-                <w:rStyle w:val="Strings"/>
-              </w:rPr>
-              <w:t>gray</w:t>
-            </w:r>
-            <w:r>
-              <w:rPr>
-                <w:rFonts w:eastAsia="SimSun" w:cs="Lucida Sans"/>
-                <w:kern w:val="3"/>
-                <w:szCs w:val="18"/>
-                <w:lang w:val="en-US" w:eastAsia="zh-CN" w:bidi="hi-IN"/>
-              </w:rPr>
-              <w:t>'</w:t>
-            </w:r>
-            <w:r>
-              <w:rPr>
-                <w:rFonts w:eastAsia="SimSun" w:cs="Lucida Sans"/>
-                <w:kern w:val="3"/>
-                <w:szCs w:val="18"/>
-                <w:lang w:val="en-US" w:eastAsia="zh-CN" w:bidi="hi-IN"/>
-              </w:rPr>
-              <w:t>);</w:t>
-            </w:r>
-          </w:p>
-          <w:p>
-            <w:pPr>
-              <w:widowControl/>
-              <w:spacing w:before="0" w:line="360" w:lineRule="auto"/>
-              <w:rPr>
-                <w:rFonts w:eastAsia="SimSun" w:cs="Lucida Sans"/>
-                <w:kern w:val="3"/>
-                <w:szCs w:val="18"/>
-                <w:lang w:val="en-US" w:eastAsia="zh-CN" w:bidi="hi-IN"/>
-              </w:rPr>
-            </w:pPr>
-            <w:r>
-              <w:rPr>
-                <w:rFonts w:eastAsia="SimSun" w:cs="Lucida Sans"/>
-                <w:kern w:val="3"/>
-                <w:szCs w:val="18"/>
-                <w:lang w:val="en-US" w:eastAsia="zh-CN" w:bidi="hi-IN"/>
-              </w:rPr>
-              <w:t xml:space="preserve">  </w:t>
-            </w:r>
-            <w:r>
-              <w:rPr>
-                <w:rFonts w:eastAsia="SimSun" w:cs="Lucida Sans"/>
-                <w:kern w:val="3"/>
-                <w:szCs w:val="18"/>
-                <w:lang w:val="en-US" w:eastAsia="zh-CN" w:bidi="hi-IN"/>
-              </w:rPr>
-              <w:t>grd.</w:t>
-            </w:r>
-            <w:r>
-              <w:rPr>
-                <w:rStyle w:val="Functions"/>
-                <w:lang w:val="en-US" w:eastAsia="zh-CN" w:bidi="hi-IN"/>
-              </w:rPr>
-              <w:t>addColorStop</w:t>
-            </w:r>
-            <w:r>
-              <w:rPr>
-                <w:rFonts w:eastAsia="SimSun" w:cs="Lucida Sans"/>
-                <w:kern w:val="3"/>
-                <w:szCs w:val="18"/>
-                <w:lang w:val="en-US" w:eastAsia="zh-CN" w:bidi="hi-IN"/>
-              </w:rPr>
-              <w:t>(</w:t>
-            </w:r>
-            <w:r>
-              <w:rPr>
-                <w:rStyle w:val="Numbers"/>
-                <w:lang w:val="en-US" w:eastAsia="zh-CN" w:bidi="hi-IN"/>
-              </w:rPr>
-              <w:t>1</w:t>
-            </w:r>
-            <w:r>
-              <w:rPr>
-                <w:rFonts w:eastAsia="SimSun" w:cs="Lucida Sans"/>
-                <w:kern w:val="3"/>
-                <w:szCs w:val="18"/>
-                <w:lang w:val="en-US" w:eastAsia="zh-CN" w:bidi="hi-IN"/>
-              </w:rPr>
-              <w:t xml:space="preserve">, </w:t>
-            </w:r>
-            <w:r>
-              <w:rPr>
-                <w:rFonts w:eastAsia="SimSun" w:cs="Lucida Sans"/>
-                <w:kern w:val="3"/>
-                <w:szCs w:val="18"/>
-                <w:lang w:val="en-US" w:eastAsia="zh-CN" w:bidi="hi-IN"/>
-              </w:rPr>
-              <w:t>'</w:t>
-            </w:r>
-            <w:r>
-              <w:rPr>
-                <w:rStyle w:val="Strings"/>
-                <w:lang w:val="en-US" w:eastAsia="zh-CN" w:bidi="hi-IN"/>
-              </w:rPr>
-              <w:t>white</w:t>
-            </w:r>
-            <w:r>
-              <w:rPr>
-                <w:rFonts w:eastAsia="SimSun" w:cs="Lucida Sans"/>
-                <w:kern w:val="3"/>
-                <w:szCs w:val="18"/>
-                <w:lang w:val="en-US" w:eastAsia="zh-CN" w:bidi="hi-IN"/>
-              </w:rPr>
-              <w:t>'</w:t>
-            </w:r>
-            <w:r>
-              <w:rPr>
-                <w:rFonts w:eastAsia="SimSun" w:cs="Lucida Sans"/>
-                <w:kern w:val="3"/>
-                <w:szCs w:val="18"/>
-                <w:lang w:val="en-US" w:eastAsia="zh-CN" w:bidi="hi-IN"/>
-              </w:rPr>
-              <w:t>);</w:t>
-            </w:r>
-          </w:p>
-          <w:p>
-            <w:pPr>
-              <w:widowControl/>
-              <w:spacing w:before="0" w:line="360" w:lineRule="auto"/>
-              <w:rPr>
-                <w:rFonts w:eastAsia="SimSun" w:cs="Lucida Sans"/>
-                <w:kern w:val="3"/>
-                <w:szCs w:val="18"/>
-                <w:lang w:val="en-US" w:eastAsia="zh-CN" w:bidi="hi-IN"/>
-              </w:rPr>
-            </w:pPr>
-            <w:r>
-              <w:rPr>
-                <w:rFonts w:eastAsia="SimSun" w:cs="Lucida Sans"/>
-                <w:kern w:val="3"/>
-                <w:szCs w:val="18"/>
-                <w:lang w:val="en-US" w:eastAsia="zh-CN" w:bidi="hi-IN"/>
-              </w:rPr>
-              <w:t xml:space="preserve">  c</w:t>
-            </w:r>
-            <w:r>
-              <w:rPr>
-                <w:rFonts w:eastAsia="SimSun" w:cs="Lucida Sans"/>
-                <w:kern w:val="3"/>
-                <w:szCs w:val="18"/>
-                <w:lang w:val="en-US" w:eastAsia="zh-CN" w:bidi="hi-IN"/>
-              </w:rPr>
-              <w:t>tx.fillStyle = grd;</w:t>
-            </w:r>
-          </w:p>
-          <w:p>
-            <w:pPr>
-              <w:widowControl/>
-              <w:spacing w:before="0" w:line="360" w:lineRule="auto"/>
-              <w:rPr>
-                <w:rFonts w:eastAsia="SimSun" w:cs="Lucida Sans"/>
-                <w:kern w:val="3"/>
-                <w:szCs w:val="18"/>
-                <w:lang w:val="en-US" w:eastAsia="zh-CN" w:bidi="hi-IN"/>
-              </w:rPr>
-            </w:pPr>
-            <w:r>
-              <w:rPr>
-                <w:rFonts w:eastAsia="SimSun" w:cs="Lucida Sans"/>
-                <w:kern w:val="3"/>
-                <w:szCs w:val="18"/>
-                <w:lang w:val="en-US" w:eastAsia="zh-CN" w:bidi="hi-IN"/>
-              </w:rPr>
-              <w:t xml:space="preserve">  </w:t>
-            </w:r>
-            <w:r>
-              <w:rPr>
-                <w:rFonts w:eastAsia="SimSun" w:cs="Lucida Sans"/>
-                <w:kern w:val="3"/>
-                <w:szCs w:val="18"/>
-                <w:lang w:val="en-US" w:eastAsia="zh-CN" w:bidi="hi-IN"/>
-              </w:rPr>
-              <w:t>ctx.fillRect(</w:t>
-            </w:r>
-            <w:r>
-              <w:rPr>
-                <w:rStyle w:val="Numbers"/>
-                <w:lang w:val="en-US" w:eastAsia="zh-CN" w:bidi="hi-IN"/>
-              </w:rPr>
-              <w:t>10</w:t>
-            </w:r>
-            <w:r>
-              <w:rPr>
-                <w:rFonts w:eastAsia="SimSun" w:cs="Lucida Sans"/>
-                <w:kern w:val="3"/>
-                <w:szCs w:val="18"/>
-                <w:lang w:val="en-US" w:eastAsia="zh-CN" w:bidi="hi-IN"/>
-              </w:rPr>
-              <w:t xml:space="preserve">, </w:t>
-            </w:r>
-            <w:r>
-              <w:rPr>
-                <w:rStyle w:val="Numbers"/>
-                <w:lang w:val="en-US" w:eastAsia="zh-CN" w:bidi="hi-IN"/>
-              </w:rPr>
-              <w:t>10</w:t>
-            </w:r>
-            <w:r>
-              <w:rPr>
-                <w:rFonts w:eastAsia="SimSun" w:cs="Lucida Sans"/>
-                <w:kern w:val="3"/>
-                <w:szCs w:val="18"/>
-                <w:lang w:val="en-US" w:eastAsia="zh-CN" w:bidi="hi-IN"/>
-              </w:rPr>
-              <w:t xml:space="preserve">, </w:t>
-            </w:r>
-            <w:r>
-              <w:rPr>
-                <w:rStyle w:val="Numbers"/>
-                <w:lang w:val="en-US" w:eastAsia="zh-CN" w:bidi="hi-IN"/>
-              </w:rPr>
-              <w:t>150</w:t>
-            </w:r>
-            <w:r>
-              <w:rPr>
-                <w:rFonts w:eastAsia="SimSun" w:cs="Lucida Sans"/>
-                <w:kern w:val="3"/>
-                <w:szCs w:val="18"/>
-                <w:lang w:val="en-US" w:eastAsia="zh-CN" w:bidi="hi-IN"/>
-              </w:rPr>
-              <w:t xml:space="preserve">, </w:t>
-            </w:r>
-            <w:r>
-              <w:rPr>
-                <w:rStyle w:val="Numbers"/>
-                <w:lang w:val="en-US" w:eastAsia="zh-CN" w:bidi="hi-IN"/>
-              </w:rPr>
-              <w:t>80</w:t>
-            </w:r>
-            <w:r>
-              <w:rPr>
-                <w:rFonts w:eastAsia="SimSun" w:cs="Lucida Sans"/>
-                <w:kern w:val="3"/>
-                <w:szCs w:val="18"/>
-                <w:lang w:val="en-US" w:eastAsia="zh-CN" w:bidi="hi-IN"/>
-              </w:rPr>
-              <w:t>);</w:t>
-            </w:r>
-          </w:p>
-          <w:p>
-            <w:pPr>
-              <w:widowControl/>
-              <w:spacing w:before="0" w:line="360" w:lineRule="auto"/>
-              <w:rPr>
-                <w:rFonts w:eastAsia="SimSun" w:cs="Lucida Sans"/>
-                <w:kern w:val="3"/>
-                <w:szCs w:val="18"/>
-                <w:lang w:val="en-US" w:eastAsia="zh-CN" w:bidi="hi-IN"/>
-              </w:rPr>
-            </w:pPr>
-            <w:r>
-              <w:rPr>
-                <w:rFonts w:eastAsia="SimSun" w:cs="Lucida Sans"/>
-                <w:kern w:val="3"/>
-                <w:szCs w:val="18"/>
-                <w:lang w:val="en-US" w:eastAsia="zh-CN" w:bidi="hi-IN"/>
-              </w:rPr>
-              <w:t>&lt;/</w:t>
-            </w:r>
-            <w:r>
-              <w:rPr>
-                <w:rStyle w:val="Keywords"/>
-              </w:rPr>
-              <w:t>script</w:t>
-            </w:r>
-            <w:r>
-              <w:rPr>
-                <w:rFonts w:eastAsia="SimSun" w:cs="Lucida Sans"/>
-                <w:kern w:val="3"/>
-                <w:szCs w:val="18"/>
-                <w:lang w:val="en-US" w:eastAsia="zh-CN" w:bidi="hi-IN"/>
-              </w:rPr>
-              <w:t>&gt;</w:t>
             </w:r>
           </w:p>
         </w:tc>
@@ -47883,6 +46601,56 @@
                 <w:lang w:val="en-US" w:eastAsia="zh-CN" w:bidi="hi-IN"/>
               </w:rPr>
             </w:pPr>
+            <w:r>
+              <w:rPr>
+                <w:rFonts w:eastAsia="SimSun" w:cs="Lucida Sans"/>
+                <w:noProof/>
+                <w:kern w:val="3"/>
+                <w:szCs w:val="18"/>
+                <w:lang w:val="en-US" w:eastAsia="zh-CN" w:bidi="hi-IN"/>
+              </w:rPr>
+              <w:drawing>
+                <wp:inline distT="0" distB="0" distL="0" distR="0" wp14:anchorId="61457D93" wp14:editId="09796BC5">
+                  <wp:extent cx="1512240" cy="814508"/>
+                  <wp:effectExtent l="0" t="0" r="0" b="5080"/>
+                  <wp:docPr id="5" name="Picture 5"/>
+                  <wp:cNvGraphicFramePr>
+                    <a:graphicFrameLocks xmlns:a="http://schemas.openxmlformats.org/drawingml/2006/main" noChangeAspect="1"/>
+                  </wp:cNvGraphicFramePr>
+                  <a:graphic xmlns:a="http://schemas.openxmlformats.org/drawingml/2006/main">
+                    <a:graphicData uri="http://schemas.openxmlformats.org/drawingml/2006/picture">
+                      <pic:pic xmlns:pic="http://schemas.openxmlformats.org/drawingml/2006/picture">
+                        <pic:nvPicPr>
+                          <pic:cNvPr id="5" name="Picture 5"/>
+                          <pic:cNvPicPr/>
+                        </pic:nvPicPr>
+                        <pic:blipFill>
+                          <a:blip r:embed="rId11">
+                            <a:extLst>
+                              <a:ext uri="{28A0092B-C50C-407E-A947-70E740481C1C}">
+                                <a14:useLocalDpi xmlns:a14="http://schemas.microsoft.com/office/drawing/2010/main" val="0"/>
+                              </a:ext>
+                            </a:extLst>
+                          </a:blip>
+                          <a:stretch>
+                            <a:fillRect/>
+                          </a:stretch>
+                        </pic:blipFill>
+                        <pic:spPr>
+                          <a:xfrm>
+                            <a:off x="0" y="0"/>
+                            <a:ext cx="1532078" cy="825193"/>
+                          </a:xfrm>
+                          <a:prstGeom prst="rect">
+                            <a:avLst/>
+                          </a:prstGeom>
+                        </pic:spPr>
+                      </pic:pic>
+                    </a:graphicData>
+                  </a:graphic>
+                </wp:inline>
+              </w:drawing>
+            </w:r>
           </w:p>
         </w:tc>
       </w:tr>
@@ -47928,7 +46696,7 @@
                 <w:szCs w:val="18"/>
                 <w:lang w:val="en-US" w:eastAsia="zh-CN" w:bidi="hi-IN"/>
               </w:rPr>
-              <w:t>Draw Circular Gradient</w:t>
+              <w:t>Draw Linear Gradient</w:t>
             </w:r>
           </w:p>
         </w:tc>
@@ -47961,6 +46729,392 @@
                 <w:lang w:val="en-US" w:eastAsia="zh-CN" w:bidi="hi-IN"/>
               </w:rPr>
             </w:pPr>
+            <w:r>
+              <w:rPr>
+                <w:rFonts w:eastAsia="SimSun" w:cs="Lucida Sans"/>
+                <w:kern w:val="3"/>
+                <w:szCs w:val="18"/>
+                <w:lang w:val="en-US" w:eastAsia="zh-CN" w:bidi="hi-IN"/>
+              </w:rPr>
+              <w:t>const</w:t>
+            </w:r>
+            <w:r>
+              <w:rPr>
+                <w:rFonts w:eastAsia="SimSun" w:cs="Lucida Sans"/>
+                <w:kern w:val="3"/>
+                <w:szCs w:val="18"/>
+                <w:lang w:val="en-US" w:eastAsia="zh-CN" w:bidi="hi-IN"/>
+              </w:rPr>
+              <w:t xml:space="preserve"> grd = ctx.</w:t>
+            </w:r>
+            <w:r>
+              <w:rPr>
+                <w:rStyle w:val="Functions"/>
+                <w:lang w:val="en-US" w:eastAsia="zh-CN" w:bidi="hi-IN"/>
+              </w:rPr>
+              <w:t>createLinearGradient</w:t>
+            </w:r>
+            <w:r>
+              <w:rPr>
+                <w:rFonts w:eastAsia="SimSun" w:cs="Lucida Sans"/>
+                <w:kern w:val="3"/>
+                <w:szCs w:val="18"/>
+                <w:lang w:val="en-US" w:eastAsia="zh-CN" w:bidi="hi-IN"/>
+              </w:rPr>
+              <w:t>(</w:t>
+            </w:r>
+            <w:r>
+              <w:rPr>
+                <w:rStyle w:val="Numbers"/>
+                <w:lang w:val="en-US" w:eastAsia="zh-CN" w:bidi="hi-IN"/>
+              </w:rPr>
+              <w:t>0</w:t>
+            </w:r>
+            <w:r>
+              <w:rPr>
+                <w:rFonts w:eastAsia="SimSun" w:cs="Lucida Sans"/>
+                <w:kern w:val="3"/>
+                <w:szCs w:val="18"/>
+                <w:lang w:val="en-US" w:eastAsia="zh-CN" w:bidi="hi-IN"/>
+              </w:rPr>
+              <w:t xml:space="preserve">, </w:t>
+            </w:r>
+            <w:r>
+              <w:rPr>
+                <w:rStyle w:val="Numbers"/>
+                <w:lang w:val="en-US" w:eastAsia="zh-CN" w:bidi="hi-IN"/>
+              </w:rPr>
+              <w:t>0</w:t>
+            </w:r>
+            <w:r>
+              <w:rPr>
+                <w:rFonts w:eastAsia="SimSun" w:cs="Lucida Sans"/>
+                <w:kern w:val="3"/>
+                <w:szCs w:val="18"/>
+                <w:lang w:val="en-US" w:eastAsia="zh-CN" w:bidi="hi-IN"/>
+              </w:rPr>
+              <w:t xml:space="preserve">, </w:t>
+            </w:r>
+            <w:r>
+              <w:rPr>
+                <w:rStyle w:val="Numbers"/>
+                <w:lang w:val="en-US" w:eastAsia="zh-CN" w:bidi="hi-IN"/>
+              </w:rPr>
+              <w:t>200</w:t>
+            </w:r>
+            <w:r>
+              <w:rPr>
+                <w:rFonts w:eastAsia="SimSun" w:cs="Lucida Sans"/>
+                <w:kern w:val="3"/>
+                <w:szCs w:val="18"/>
+                <w:lang w:val="en-US" w:eastAsia="zh-CN" w:bidi="hi-IN"/>
+              </w:rPr>
+              <w:t xml:space="preserve">, </w:t>
+            </w:r>
+            <w:r>
+              <w:rPr>
+                <w:rStyle w:val="Numbers"/>
+                <w:lang w:val="en-US" w:eastAsia="zh-CN" w:bidi="hi-IN"/>
+              </w:rPr>
+              <w:t>0</w:t>
+            </w:r>
+            <w:r>
+              <w:rPr>
+                <w:rFonts w:eastAsia="SimSun" w:cs="Lucida Sans"/>
+                <w:kern w:val="3"/>
+                <w:szCs w:val="18"/>
+                <w:lang w:val="en-US" w:eastAsia="zh-CN" w:bidi="hi-IN"/>
+              </w:rPr>
+              <w:t>);</w:t>
+            </w:r>
+          </w:p>
+          <w:p>
+            <w:pPr>
+              <w:widowControl/>
+              <w:spacing w:before="0" w:line="360" w:lineRule="auto"/>
+              <w:rPr>
+                <w:rFonts w:eastAsia="SimSun" w:cs="Lucida Sans"/>
+                <w:kern w:val="3"/>
+                <w:szCs w:val="18"/>
+                <w:lang w:val="en-US" w:eastAsia="zh-CN" w:bidi="hi-IN"/>
+              </w:rPr>
+            </w:pPr>
+            <w:r>
+              <w:rPr>
+                <w:rFonts w:eastAsia="SimSun" w:cs="Lucida Sans"/>
+                <w:kern w:val="3"/>
+                <w:szCs w:val="18"/>
+                <w:lang w:val="en-US" w:eastAsia="zh-CN" w:bidi="hi-IN"/>
+              </w:rPr>
+              <w:t>grd.</w:t>
+            </w:r>
+            <w:r>
+              <w:rPr>
+                <w:rStyle w:val="Functions"/>
+                <w:lang w:val="en-US" w:eastAsia="zh-CN" w:bidi="hi-IN"/>
+              </w:rPr>
+              <w:t>addColorStop</w:t>
+            </w:r>
+            <w:r>
+              <w:rPr>
+                <w:rFonts w:eastAsia="SimSun" w:cs="Lucida Sans"/>
+                <w:kern w:val="3"/>
+                <w:szCs w:val="18"/>
+                <w:lang w:val="en-US" w:eastAsia="zh-CN" w:bidi="hi-IN"/>
+              </w:rPr>
+              <w:t>(</w:t>
+            </w:r>
+            <w:r>
+              <w:rPr>
+                <w:rStyle w:val="Numbers"/>
+                <w:lang w:val="en-US" w:eastAsia="zh-CN" w:bidi="hi-IN"/>
+              </w:rPr>
+              <w:t>0</w:t>
+            </w:r>
+            <w:r>
+              <w:rPr>
+                <w:rFonts w:eastAsia="SimSun" w:cs="Lucida Sans"/>
+                <w:kern w:val="3"/>
+                <w:szCs w:val="18"/>
+                <w:lang w:val="en-US" w:eastAsia="zh-CN" w:bidi="hi-IN"/>
+              </w:rPr>
+              <w:t xml:space="preserve">, </w:t>
+            </w:r>
+            <w:r>
+              <w:rPr>
+                <w:rFonts w:eastAsia="SimSun" w:cs="Lucida Sans"/>
+                <w:kern w:val="3"/>
+                <w:szCs w:val="18"/>
+                <w:lang w:val="en-US" w:eastAsia="zh-CN" w:bidi="hi-IN"/>
+              </w:rPr>
+              <w:t>'</w:t>
+            </w:r>
+            <w:r>
+              <w:rPr>
+                <w:rStyle w:val="Strings"/>
+              </w:rPr>
+              <w:t>gray</w:t>
+            </w:r>
+            <w:r>
+              <w:rPr>
+                <w:rFonts w:eastAsia="SimSun" w:cs="Lucida Sans"/>
+                <w:kern w:val="3"/>
+                <w:szCs w:val="18"/>
+                <w:lang w:val="en-US" w:eastAsia="zh-CN" w:bidi="hi-IN"/>
+              </w:rPr>
+              <w:t>'</w:t>
+            </w:r>
+            <w:r>
+              <w:rPr>
+                <w:rFonts w:eastAsia="SimSun" w:cs="Lucida Sans"/>
+                <w:kern w:val="3"/>
+                <w:szCs w:val="18"/>
+                <w:lang w:val="en-US" w:eastAsia="zh-CN" w:bidi="hi-IN"/>
+              </w:rPr>
+              <w:t>);</w:t>
+            </w:r>
+          </w:p>
+          <w:p>
+            <w:pPr>
+              <w:widowControl/>
+              <w:spacing w:before="0" w:line="360" w:lineRule="auto"/>
+              <w:rPr>
+                <w:rFonts w:eastAsia="SimSun" w:cs="Lucida Sans"/>
+                <w:kern w:val="3"/>
+                <w:szCs w:val="18"/>
+                <w:lang w:val="en-US" w:eastAsia="zh-CN" w:bidi="hi-IN"/>
+              </w:rPr>
+            </w:pPr>
+            <w:r>
+              <w:rPr>
+                <w:rFonts w:eastAsia="SimSun" w:cs="Lucida Sans"/>
+                <w:kern w:val="3"/>
+                <w:szCs w:val="18"/>
+                <w:lang w:val="en-US" w:eastAsia="zh-CN" w:bidi="hi-IN"/>
+              </w:rPr>
+              <w:t>grd.</w:t>
+            </w:r>
+            <w:r>
+              <w:rPr>
+                <w:rStyle w:val="Functions"/>
+                <w:lang w:val="en-US" w:eastAsia="zh-CN" w:bidi="hi-IN"/>
+              </w:rPr>
+              <w:t>addColorStop</w:t>
+            </w:r>
+            <w:r>
+              <w:rPr>
+                <w:rFonts w:eastAsia="SimSun" w:cs="Lucida Sans"/>
+                <w:kern w:val="3"/>
+                <w:szCs w:val="18"/>
+                <w:lang w:val="en-US" w:eastAsia="zh-CN" w:bidi="hi-IN"/>
+              </w:rPr>
+              <w:t>(</w:t>
+            </w:r>
+            <w:r>
+              <w:rPr>
+                <w:rStyle w:val="Numbers"/>
+                <w:lang w:val="en-US" w:eastAsia="zh-CN" w:bidi="hi-IN"/>
+              </w:rPr>
+              <w:t>1</w:t>
+            </w:r>
+            <w:r>
+              <w:rPr>
+                <w:rFonts w:eastAsia="SimSun" w:cs="Lucida Sans"/>
+                <w:kern w:val="3"/>
+                <w:szCs w:val="18"/>
+                <w:lang w:val="en-US" w:eastAsia="zh-CN" w:bidi="hi-IN"/>
+              </w:rPr>
+              <w:t xml:space="preserve">, </w:t>
+            </w:r>
+            <w:r>
+              <w:rPr>
+                <w:rFonts w:eastAsia="SimSun" w:cs="Lucida Sans"/>
+                <w:kern w:val="3"/>
+                <w:szCs w:val="18"/>
+                <w:lang w:val="en-US" w:eastAsia="zh-CN" w:bidi="hi-IN"/>
+              </w:rPr>
+              <w:t>'</w:t>
+            </w:r>
+            <w:r>
+              <w:rPr>
+                <w:rStyle w:val="Strings"/>
+                <w:lang w:val="en-US" w:eastAsia="zh-CN" w:bidi="hi-IN"/>
+              </w:rPr>
+              <w:t>white</w:t>
+            </w:r>
+            <w:r>
+              <w:rPr>
+                <w:rFonts w:eastAsia="SimSun" w:cs="Lucida Sans"/>
+                <w:kern w:val="3"/>
+                <w:szCs w:val="18"/>
+                <w:lang w:val="en-US" w:eastAsia="zh-CN" w:bidi="hi-IN"/>
+              </w:rPr>
+              <w:t>'</w:t>
+            </w:r>
+            <w:r>
+              <w:rPr>
+                <w:rFonts w:eastAsia="SimSun" w:cs="Lucida Sans"/>
+                <w:kern w:val="3"/>
+                <w:szCs w:val="18"/>
+                <w:lang w:val="en-US" w:eastAsia="zh-CN" w:bidi="hi-IN"/>
+              </w:rPr>
+              <w:t>);</w:t>
+            </w:r>
+          </w:p>
+          <w:p>
+            <w:pPr>
+              <w:widowControl/>
+              <w:spacing w:before="0" w:line="360" w:lineRule="auto"/>
+              <w:rPr>
+                <w:rFonts w:eastAsia="SimSun" w:cs="Lucida Sans"/>
+                <w:kern w:val="3"/>
+                <w:szCs w:val="18"/>
+                <w:lang w:val="en-US" w:eastAsia="zh-CN" w:bidi="hi-IN"/>
+              </w:rPr>
+            </w:pPr>
+            <w:r>
+              <w:rPr>
+                <w:rFonts w:eastAsia="SimSun" w:cs="Lucida Sans"/>
+                <w:kern w:val="3"/>
+                <w:szCs w:val="18"/>
+                <w:lang w:val="en-US" w:eastAsia="zh-CN" w:bidi="hi-IN"/>
+              </w:rPr>
+              <w:t>c</w:t>
+            </w:r>
+            <w:r>
+              <w:rPr>
+                <w:rFonts w:eastAsia="SimSun" w:cs="Lucida Sans"/>
+                <w:kern w:val="3"/>
+                <w:szCs w:val="18"/>
+                <w:lang w:val="en-US" w:eastAsia="zh-CN" w:bidi="hi-IN"/>
+              </w:rPr>
+              <w:t>tx.fillStyle = grd;</w:t>
+            </w:r>
+          </w:p>
+          <w:p>
+            <w:pPr>
+              <w:widowControl/>
+              <w:spacing w:before="0" w:line="360" w:lineRule="auto"/>
+              <w:rPr>
+                <w:rFonts w:eastAsia="SimSun" w:cs="Lucida Sans"/>
+                <w:kern w:val="3"/>
+                <w:szCs w:val="18"/>
+                <w:lang w:val="en-US" w:eastAsia="zh-CN" w:bidi="hi-IN"/>
+              </w:rPr>
+            </w:pPr>
+            <w:r>
+              <w:rPr>
+                <w:rFonts w:eastAsia="SimSun" w:cs="Lucida Sans"/>
+                <w:kern w:val="3"/>
+                <w:szCs w:val="18"/>
+                <w:lang w:val="en-US" w:eastAsia="zh-CN" w:bidi="hi-IN"/>
+              </w:rPr>
+              <w:t>ctx.fillRect(</w:t>
+            </w:r>
+            <w:r>
+              <w:rPr>
+                <w:rStyle w:val="Numbers"/>
+                <w:lang w:val="en-US" w:eastAsia="zh-CN" w:bidi="hi-IN"/>
+              </w:rPr>
+              <w:t>10</w:t>
+            </w:r>
+            <w:r>
+              <w:rPr>
+                <w:rFonts w:eastAsia="SimSun" w:cs="Lucida Sans"/>
+                <w:kern w:val="3"/>
+                <w:szCs w:val="18"/>
+                <w:lang w:val="en-US" w:eastAsia="zh-CN" w:bidi="hi-IN"/>
+              </w:rPr>
+              <w:t xml:space="preserve">, </w:t>
+            </w:r>
+            <w:r>
+              <w:rPr>
+                <w:rStyle w:val="Numbers"/>
+                <w:lang w:val="en-US" w:eastAsia="zh-CN" w:bidi="hi-IN"/>
+              </w:rPr>
+              <w:t>10</w:t>
+            </w:r>
+            <w:r>
+              <w:rPr>
+                <w:rFonts w:eastAsia="SimSun" w:cs="Lucida Sans"/>
+                <w:kern w:val="3"/>
+                <w:szCs w:val="18"/>
+                <w:lang w:val="en-US" w:eastAsia="zh-CN" w:bidi="hi-IN"/>
+              </w:rPr>
+              <w:t xml:space="preserve">, </w:t>
+            </w:r>
+            <w:r>
+              <w:rPr>
+                <w:rStyle w:val="Numbers"/>
+                <w:lang w:val="en-US" w:eastAsia="zh-CN" w:bidi="hi-IN"/>
+              </w:rPr>
+              <w:t>150</w:t>
+            </w:r>
+            <w:r>
+              <w:rPr>
+                <w:rFonts w:eastAsia="SimSun" w:cs="Lucida Sans"/>
+                <w:kern w:val="3"/>
+                <w:szCs w:val="18"/>
+                <w:lang w:val="en-US" w:eastAsia="zh-CN" w:bidi="hi-IN"/>
+              </w:rPr>
+              <w:t xml:space="preserve">, </w:t>
+            </w:r>
+            <w:r>
+              <w:rPr>
+                <w:rStyle w:val="Numbers"/>
+                <w:lang w:val="en-US" w:eastAsia="zh-CN" w:bidi="hi-IN"/>
+              </w:rPr>
+              <w:t>80</w:t>
+            </w:r>
+            <w:r>
+              <w:rPr>
+                <w:rFonts w:eastAsia="SimSun" w:cs="Lucida Sans"/>
+                <w:kern w:val="3"/>
+                <w:szCs w:val="18"/>
+                <w:lang w:val="en-US" w:eastAsia="zh-CN" w:bidi="hi-IN"/>
+              </w:rPr>
+              <w:t>);</w:t>
+            </w:r>
           </w:p>
         </w:tc>
         <w:tc>
@@ -47985,6 +47139,56 @@
                 <w:lang w:val="en-US" w:eastAsia="zh-CN" w:bidi="hi-IN"/>
               </w:rPr>
             </w:pPr>
+            <w:r>
+              <w:rPr>
+                <w:rFonts w:eastAsia="SimSun" w:cs="Lucida Sans"/>
+                <w:noProof/>
+                <w:kern w:val="3"/>
+                <w:szCs w:val="18"/>
+                <w:lang w:val="en-US" w:eastAsia="zh-CN" w:bidi="hi-IN"/>
+              </w:rPr>
+              <w:drawing>
+                <wp:inline distT="0" distB="0" distL="0" distR="0" wp14:anchorId="0EA9872B" wp14:editId="49A55876">
+                  <wp:extent cx="1503361" cy="806823"/>
+                  <wp:effectExtent l="0" t="0" r="1905" b="0"/>
+                  <wp:docPr id="6" name="Picture 6"/>
+                  <wp:cNvGraphicFramePr>
+                    <a:graphicFrameLocks xmlns:a="http://schemas.openxmlformats.org/drawingml/2006/main" noChangeAspect="1"/>
+                  </wp:cNvGraphicFramePr>
+                  <a:graphic xmlns:a="http://schemas.openxmlformats.org/drawingml/2006/main">
+                    <a:graphicData uri="http://schemas.openxmlformats.org/drawingml/2006/picture">
+                      <pic:pic xmlns:pic="http://schemas.openxmlformats.org/drawingml/2006/picture">
+                        <pic:nvPicPr>
+                          <pic:cNvPr id="6" name="Picture 6"/>
+                          <pic:cNvPicPr/>
+                        </pic:nvPicPr>
+                        <pic:blipFill>
+                          <a:blip r:embed="rId12">
+                            <a:extLst>
+                              <a:ext uri="{28A0092B-C50C-407E-A947-70E740481C1C}">
+                                <a14:useLocalDpi xmlns:a14="http://schemas.microsoft.com/office/drawing/2010/main" val="0"/>
+                              </a:ext>
+                            </a:extLst>
+                          </a:blip>
+                          <a:stretch>
+                            <a:fillRect/>
+                          </a:stretch>
+                        </pic:blipFill>
+                        <pic:spPr>
+                          <a:xfrm>
+                            <a:off x="0" y="0"/>
+                            <a:ext cx="1524654" cy="818250"/>
+                          </a:xfrm>
+                          <a:prstGeom prst="rect">
+                            <a:avLst/>
+                          </a:prstGeom>
+                        </pic:spPr>
+                      </pic:pic>
+                    </a:graphicData>
+                  </a:graphic>
+                </wp:inline>
+              </w:drawing>
+            </w:r>
           </w:p>
         </w:tc>
       </w:tr>
@@ -48030,7 +47234,7 @@
                 <w:szCs w:val="18"/>
                 <w:lang w:val="en-US" w:eastAsia="zh-CN" w:bidi="hi-IN"/>
               </w:rPr>
-              <w:t>Draw Image</w:t>
+              <w:t>Draw Circular Gradient</w:t>
             </w:r>
           </w:p>
         </w:tc>
@@ -48063,6 +47267,445 @@
                 <w:lang w:val="en-US" w:eastAsia="zh-CN" w:bidi="hi-IN"/>
               </w:rPr>
             </w:pPr>
+            <w:r>
+              <w:rPr>
+                <w:rFonts w:eastAsia="SimSun" w:cs="Lucida Sans"/>
+                <w:kern w:val="3"/>
+                <w:szCs w:val="18"/>
+                <w:lang w:val="en-US" w:eastAsia="zh-CN" w:bidi="hi-IN"/>
+              </w:rPr>
+              <w:t>const</w:t>
+            </w:r>
+            <w:r>
+              <w:rPr>
+                <w:rFonts w:eastAsia="SimSun" w:cs="Lucida Sans"/>
+                <w:kern w:val="3"/>
+                <w:szCs w:val="18"/>
+                <w:lang w:val="en-US" w:eastAsia="zh-CN" w:bidi="hi-IN"/>
+              </w:rPr>
+              <w:t xml:space="preserve"> grd = ctx.</w:t>
+            </w:r>
+            <w:r>
+              <w:rPr>
+                <w:rStyle w:val="Functions"/>
+                <w:lang w:val="en-US" w:eastAsia="zh-CN" w:bidi="hi-IN"/>
+              </w:rPr>
+              <w:t>create</w:t>
+            </w:r>
+            <w:r>
+              <w:rPr>
+                <w:rStyle w:val="Functions"/>
+                <w:lang w:val="en-US" w:eastAsia="zh-CN" w:bidi="hi-IN"/>
+              </w:rPr>
+              <w:t>Radial</w:t>
+            </w:r>
+            <w:r>
+              <w:rPr>
+                <w:rStyle w:val="Functions"/>
+                <w:lang w:val="en-US" w:eastAsia="zh-CN" w:bidi="hi-IN"/>
+              </w:rPr>
+              <w:t>Gradient</w:t>
+            </w:r>
+            <w:r>
+              <w:rPr>
+                <w:rFonts w:eastAsia="SimSun" w:cs="Lucida Sans"/>
+                <w:kern w:val="3"/>
+                <w:szCs w:val="18"/>
+                <w:lang w:val="en-US" w:eastAsia="zh-CN" w:bidi="hi-IN"/>
+              </w:rPr>
+              <w:t>(</w:t>
+            </w:r>
+            <w:r>
+              <w:rPr>
+                <w:rStyle w:val="Numbers"/>
+                <w:lang w:val="en-US" w:eastAsia="zh-CN" w:bidi="hi-IN"/>
+              </w:rPr>
+              <w:t>75</w:t>
+            </w:r>
+            <w:r>
+              <w:rPr>
+                <w:rFonts w:eastAsia="SimSun" w:cs="Lucida Sans"/>
+                <w:kern w:val="3"/>
+                <w:szCs w:val="18"/>
+                <w:lang w:val="en-US" w:eastAsia="zh-CN" w:bidi="hi-IN"/>
+              </w:rPr>
+              <w:t xml:space="preserve">, </w:t>
+            </w:r>
+            <w:r>
+              <w:rPr>
+                <w:rStyle w:val="Numbers"/>
+                <w:lang w:val="en-US" w:eastAsia="zh-CN" w:bidi="hi-IN"/>
+              </w:rPr>
+              <w:t>50</w:t>
+            </w:r>
+            <w:r>
+              <w:rPr>
+                <w:rFonts w:eastAsia="SimSun" w:cs="Lucida Sans"/>
+                <w:kern w:val="3"/>
+                <w:szCs w:val="18"/>
+                <w:lang w:val="en-US" w:eastAsia="zh-CN" w:bidi="hi-IN"/>
+              </w:rPr>
+              <w:t xml:space="preserve">, </w:t>
+            </w:r>
+            <w:r>
+              <w:rPr>
+                <w:rStyle w:val="Numbers"/>
+                <w:lang w:val="en-US" w:eastAsia="zh-CN" w:bidi="hi-IN"/>
+              </w:rPr>
+              <w:t>5</w:t>
+            </w:r>
+            <w:r>
+              <w:rPr>
+                <w:rFonts w:eastAsia="SimSun" w:cs="Lucida Sans"/>
+                <w:kern w:val="3"/>
+                <w:szCs w:val="18"/>
+                <w:lang w:val="en-US" w:eastAsia="zh-CN" w:bidi="hi-IN"/>
+              </w:rPr>
+              <w:t xml:space="preserve">, </w:t>
+            </w:r>
+            <w:r>
+              <w:rPr>
+                <w:rStyle w:val="Numbers"/>
+                <w:lang w:val="en-US" w:eastAsia="zh-CN" w:bidi="hi-IN"/>
+              </w:rPr>
+              <w:t>90</w:t>
+            </w:r>
+            <w:r>
+              <w:rPr>
+                <w:rFonts w:eastAsia="SimSun" w:cs="Lucida Sans"/>
+                <w:kern w:val="3"/>
+                <w:szCs w:val="18"/>
+                <w:lang w:val="en-US" w:eastAsia="zh-CN" w:bidi="hi-IN"/>
+              </w:rPr>
+              <w:t xml:space="preserve">, </w:t>
+            </w:r>
+            <w:r>
+              <w:rPr>
+                <w:rStyle w:val="Numbers"/>
+              </w:rPr>
+              <w:t>60</w:t>
+            </w:r>
+            <w:r>
+              <w:rPr>
+                <w:rFonts w:eastAsia="SimSun" w:cs="Lucida Sans"/>
+                <w:kern w:val="3"/>
+                <w:szCs w:val="18"/>
+                <w:lang w:val="en-US" w:eastAsia="zh-CN" w:bidi="hi-IN"/>
+              </w:rPr>
+              <w:t xml:space="preserve">, </w:t>
+            </w:r>
+            <w:r>
+              <w:rPr>
+                <w:rStyle w:val="Numbers"/>
+              </w:rPr>
+              <w:t>100</w:t>
+            </w:r>
+            <w:r>
+              <w:rPr>
+                <w:rFonts w:eastAsia="SimSun" w:cs="Lucida Sans"/>
+                <w:kern w:val="3"/>
+                <w:szCs w:val="18"/>
+                <w:lang w:val="en-US" w:eastAsia="zh-CN" w:bidi="hi-IN"/>
+              </w:rPr>
+              <w:t>)</w:t>
+            </w:r>
+            <w:r>
+              <w:rPr>
+                <w:rFonts w:eastAsia="SimSun" w:cs="Lucida Sans"/>
+                <w:kern w:val="3"/>
+                <w:szCs w:val="18"/>
+                <w:lang w:val="en-US" w:eastAsia="zh-CN" w:bidi="hi-IN"/>
+              </w:rPr>
+              <w:t>;</w:t>
+            </w:r>
+          </w:p>
+          <w:p>
+            <w:pPr>
+              <w:widowControl/>
+              <w:spacing w:before="0" w:line="360" w:lineRule="auto"/>
+              <w:rPr>
+                <w:rFonts w:eastAsia="SimSun" w:cs="Lucida Sans"/>
+                <w:kern w:val="3"/>
+                <w:szCs w:val="18"/>
+                <w:lang w:val="en-US" w:eastAsia="zh-CN" w:bidi="hi-IN"/>
+              </w:rPr>
+            </w:pPr>
+            <w:r>
+              <w:rPr>
+                <w:rFonts w:eastAsia="SimSun" w:cs="Lucida Sans"/>
+                <w:kern w:val="3"/>
+                <w:szCs w:val="18"/>
+                <w:lang w:val="en-US" w:eastAsia="zh-CN" w:bidi="hi-IN"/>
+              </w:rPr>
+              <w:t>grd.</w:t>
+            </w:r>
+            <w:r>
+              <w:rPr>
+                <w:rStyle w:val="Functions"/>
+                <w:lang w:val="en-US" w:eastAsia="zh-CN" w:bidi="hi-IN"/>
+              </w:rPr>
+              <w:t>addColorStop</w:t>
+            </w:r>
+            <w:r>
+              <w:rPr>
+                <w:rFonts w:eastAsia="SimSun" w:cs="Lucida Sans"/>
+                <w:kern w:val="3"/>
+                <w:szCs w:val="18"/>
+                <w:lang w:val="en-US" w:eastAsia="zh-CN" w:bidi="hi-IN"/>
+              </w:rPr>
+              <w:t>(</w:t>
+            </w:r>
+            <w:r>
+              <w:rPr>
+                <w:rStyle w:val="Numbers"/>
+                <w:lang w:val="en-US" w:eastAsia="zh-CN" w:bidi="hi-IN"/>
+              </w:rPr>
+              <w:t>0</w:t>
+            </w:r>
+            <w:r>
+              <w:rPr>
+                <w:rFonts w:eastAsia="SimSun" w:cs="Lucida Sans"/>
+                <w:kern w:val="3"/>
+                <w:szCs w:val="18"/>
+                <w:lang w:val="en-US" w:eastAsia="zh-CN" w:bidi="hi-IN"/>
+              </w:rPr>
+              <w:t xml:space="preserve">, </w:t>
+            </w:r>
+            <w:r>
+              <w:rPr>
+                <w:rFonts w:eastAsia="SimSun" w:cs="Lucida Sans"/>
+                <w:kern w:val="3"/>
+                <w:szCs w:val="18"/>
+                <w:lang w:val="en-US" w:eastAsia="zh-CN" w:bidi="hi-IN"/>
+              </w:rPr>
+              <w:t>'</w:t>
+            </w:r>
+            <w:r>
+              <w:rPr>
+                <w:rStyle w:val="Strings"/>
+              </w:rPr>
+              <w:t>gray</w:t>
+            </w:r>
+            <w:r>
+              <w:rPr>
+                <w:rFonts w:eastAsia="SimSun" w:cs="Lucida Sans"/>
+                <w:kern w:val="3"/>
+                <w:szCs w:val="18"/>
+                <w:lang w:val="en-US" w:eastAsia="zh-CN" w:bidi="hi-IN"/>
+              </w:rPr>
+              <w:t>'</w:t>
+            </w:r>
+            <w:r>
+              <w:rPr>
+                <w:rFonts w:eastAsia="SimSun" w:cs="Lucida Sans"/>
+                <w:kern w:val="3"/>
+                <w:szCs w:val="18"/>
+                <w:lang w:val="en-US" w:eastAsia="zh-CN" w:bidi="hi-IN"/>
+              </w:rPr>
+              <w:t>);</w:t>
+            </w:r>
+          </w:p>
+          <w:p>
+            <w:pPr>
+              <w:widowControl/>
+              <w:spacing w:before="0" w:line="360" w:lineRule="auto"/>
+              <w:rPr>
+                <w:rFonts w:eastAsia="SimSun" w:cs="Lucida Sans"/>
+                <w:kern w:val="3"/>
+                <w:szCs w:val="18"/>
+                <w:lang w:val="en-US" w:eastAsia="zh-CN" w:bidi="hi-IN"/>
+              </w:rPr>
+            </w:pPr>
+            <w:r>
+              <w:rPr>
+                <w:rFonts w:eastAsia="SimSun" w:cs="Lucida Sans"/>
+                <w:kern w:val="3"/>
+                <w:szCs w:val="18"/>
+                <w:lang w:val="en-US" w:eastAsia="zh-CN" w:bidi="hi-IN"/>
+              </w:rPr>
+              <w:t>grd.</w:t>
+            </w:r>
+            <w:r>
+              <w:rPr>
+                <w:rStyle w:val="Functions"/>
+                <w:lang w:val="en-US" w:eastAsia="zh-CN" w:bidi="hi-IN"/>
+              </w:rPr>
+              <w:t>addColorStop</w:t>
+            </w:r>
+            <w:r>
+              <w:rPr>
+                <w:rFonts w:eastAsia="SimSun" w:cs="Lucida Sans"/>
+                <w:kern w:val="3"/>
+                <w:szCs w:val="18"/>
+                <w:lang w:val="en-US" w:eastAsia="zh-CN" w:bidi="hi-IN"/>
+              </w:rPr>
+              <w:t>(</w:t>
+            </w:r>
+            <w:r>
+              <w:rPr>
+                <w:rStyle w:val="Numbers"/>
+                <w:lang w:val="en-US" w:eastAsia="zh-CN" w:bidi="hi-IN"/>
+              </w:rPr>
+              <w:t>1</w:t>
+            </w:r>
+            <w:r>
+              <w:rPr>
+                <w:rFonts w:eastAsia="SimSun" w:cs="Lucida Sans"/>
+                <w:kern w:val="3"/>
+                <w:szCs w:val="18"/>
+                <w:lang w:val="en-US" w:eastAsia="zh-CN" w:bidi="hi-IN"/>
+              </w:rPr>
+              <w:t xml:space="preserve">, </w:t>
+            </w:r>
+            <w:r>
+              <w:rPr>
+                <w:rFonts w:eastAsia="SimSun" w:cs="Lucida Sans"/>
+                <w:kern w:val="3"/>
+                <w:szCs w:val="18"/>
+                <w:lang w:val="en-US" w:eastAsia="zh-CN" w:bidi="hi-IN"/>
+              </w:rPr>
+              <w:t>'</w:t>
+            </w:r>
+            <w:r>
+              <w:rPr>
+                <w:rStyle w:val="Strings"/>
+                <w:lang w:val="en-US" w:eastAsia="zh-CN" w:bidi="hi-IN"/>
+              </w:rPr>
+              <w:t>white</w:t>
+            </w:r>
+            <w:r>
+              <w:rPr>
+                <w:rFonts w:eastAsia="SimSun" w:cs="Lucida Sans"/>
+                <w:kern w:val="3"/>
+                <w:szCs w:val="18"/>
+                <w:lang w:val="en-US" w:eastAsia="zh-CN" w:bidi="hi-IN"/>
+              </w:rPr>
+              <w:t>'</w:t>
+            </w:r>
+            <w:r>
+              <w:rPr>
+                <w:rFonts w:eastAsia="SimSun" w:cs="Lucida Sans"/>
+                <w:kern w:val="3"/>
+                <w:szCs w:val="18"/>
+                <w:lang w:val="en-US" w:eastAsia="zh-CN" w:bidi="hi-IN"/>
+              </w:rPr>
+              <w:t>);</w:t>
+            </w:r>
+          </w:p>
+          <w:p>
+            <w:pPr>
+              <w:widowControl/>
+              <w:spacing w:before="0" w:line="360" w:lineRule="auto"/>
+              <w:rPr>
+                <w:rFonts w:eastAsia="SimSun" w:cs="Lucida Sans"/>
+                <w:kern w:val="3"/>
+                <w:szCs w:val="18"/>
+                <w:lang w:val="en-US" w:eastAsia="zh-CN" w:bidi="hi-IN"/>
+              </w:rPr>
+            </w:pPr>
+            <w:r>
+              <w:rPr>
+                <w:rFonts w:eastAsia="SimSun" w:cs="Lucida Sans"/>
+                <w:kern w:val="3"/>
+                <w:szCs w:val="18"/>
+                <w:lang w:val="en-US" w:eastAsia="zh-CN" w:bidi="hi-IN"/>
+              </w:rPr>
+              <w:t>c</w:t>
+            </w:r>
+            <w:r>
+              <w:rPr>
+                <w:rFonts w:eastAsia="SimSun" w:cs="Lucida Sans"/>
+                <w:kern w:val="3"/>
+                <w:szCs w:val="18"/>
+                <w:lang w:val="en-US" w:eastAsia="zh-CN" w:bidi="hi-IN"/>
+              </w:rPr>
+              <w:t>tx.fillStyle = grd;</w:t>
+            </w:r>
+          </w:p>
+          <w:p>
+            <w:pPr>
+              <w:widowControl/>
+              <w:spacing w:before="0" w:line="360" w:lineRule="auto"/>
+              <w:rPr>
+                <w:rFonts w:eastAsia="SimSun" w:cs="Lucida Sans"/>
+                <w:kern w:val="3"/>
+                <w:szCs w:val="18"/>
+                <w:lang w:val="en-US" w:eastAsia="zh-CN" w:bidi="hi-IN"/>
+              </w:rPr>
+            </w:pPr>
+            <w:r>
+              <w:rPr>
+                <w:rFonts w:eastAsia="SimSun" w:cs="Lucida Sans"/>
+                <w:kern w:val="3"/>
+                <w:szCs w:val="18"/>
+                <w:lang w:val="en-US" w:eastAsia="zh-CN" w:bidi="hi-IN"/>
+              </w:rPr>
+              <w:t>ctx.fillRect(</w:t>
+            </w:r>
+            <w:r>
+              <w:rPr>
+                <w:rStyle w:val="Numbers"/>
+                <w:lang w:val="en-US" w:eastAsia="zh-CN" w:bidi="hi-IN"/>
+              </w:rPr>
+              <w:t>23</w:t>
+            </w:r>
+            <w:r>
+              <w:rPr>
+                <w:rFonts w:eastAsia="SimSun" w:cs="Lucida Sans"/>
+                <w:kern w:val="3"/>
+                <w:szCs w:val="18"/>
+                <w:lang w:val="en-US" w:eastAsia="zh-CN" w:bidi="hi-IN"/>
+              </w:rPr>
+              <w:t xml:space="preserve">, </w:t>
+            </w:r>
+            <w:r>
+              <w:rPr>
+                <w:rStyle w:val="Numbers"/>
+                <w:lang w:val="en-US" w:eastAsia="zh-CN" w:bidi="hi-IN"/>
+              </w:rPr>
+              <w:t>10</w:t>
+            </w:r>
+            <w:r>
+              <w:rPr>
+                <w:rFonts w:eastAsia="SimSun" w:cs="Lucida Sans"/>
+                <w:kern w:val="3"/>
+                <w:szCs w:val="18"/>
+                <w:lang w:val="en-US" w:eastAsia="zh-CN" w:bidi="hi-IN"/>
+              </w:rPr>
+              <w:t xml:space="preserve">, </w:t>
+            </w:r>
+            <w:r>
+              <w:rPr>
+                <w:rStyle w:val="Numbers"/>
+                <w:lang w:val="en-US" w:eastAsia="zh-CN" w:bidi="hi-IN"/>
+              </w:rPr>
+              <w:t>150</w:t>
+            </w:r>
+            <w:r>
+              <w:rPr>
+                <w:rFonts w:eastAsia="SimSun" w:cs="Lucida Sans"/>
+                <w:kern w:val="3"/>
+                <w:szCs w:val="18"/>
+                <w:lang w:val="en-US" w:eastAsia="zh-CN" w:bidi="hi-IN"/>
+              </w:rPr>
+              <w:t xml:space="preserve">, </w:t>
+            </w:r>
+            <w:r>
+              <w:rPr>
+                <w:rStyle w:val="Numbers"/>
+                <w:lang w:val="en-US" w:eastAsia="zh-CN" w:bidi="hi-IN"/>
+              </w:rPr>
+              <w:t>80</w:t>
+            </w:r>
+            <w:r>
+              <w:rPr>
+                <w:rFonts w:eastAsia="SimSun" w:cs="Lucida Sans"/>
+                <w:kern w:val="3"/>
+                <w:szCs w:val="18"/>
+                <w:lang w:val="en-US" w:eastAsia="zh-CN" w:bidi="hi-IN"/>
+              </w:rPr>
+              <w:t>);</w:t>
+            </w:r>
           </w:p>
         </w:tc>
         <w:tc>
@@ -48087,6 +47730,397 @@
                 <w:lang w:val="en-US" w:eastAsia="zh-CN" w:bidi="hi-IN"/>
               </w:rPr>
             </w:pPr>
+            <w:r>
+              <w:rPr>
+                <w:rFonts w:eastAsia="SimSun" w:cs="Lucida Sans"/>
+                <w:noProof/>
+                <w:kern w:val="3"/>
+                <w:szCs w:val="18"/>
+                <w:lang w:val="en-US" w:eastAsia="zh-CN" w:bidi="hi-IN"/>
+              </w:rPr>
+              <w:drawing>
+                <wp:inline distT="0" distB="0" distL="0" distR="0" wp14:anchorId="21AD9599" wp14:editId="54BC393F">
+                  <wp:extent cx="1494419" cy="799139"/>
+                  <wp:effectExtent l="0" t="0" r="0" b="1270"/>
+                  <wp:docPr id="7" name="Picture 7"/>
+                  <wp:cNvGraphicFramePr>
+                    <a:graphicFrameLocks xmlns:a="http://schemas.openxmlformats.org/drawingml/2006/main" noChangeAspect="1"/>
+                  </wp:cNvGraphicFramePr>
+                  <a:graphic xmlns:a="http://schemas.openxmlformats.org/drawingml/2006/main">
+                    <a:graphicData uri="http://schemas.openxmlformats.org/drawingml/2006/picture">
+                      <pic:pic xmlns:pic="http://schemas.openxmlformats.org/drawingml/2006/picture">
+                        <pic:nvPicPr>
+                          <pic:cNvPr id="7" name="Picture 7"/>
+                          <pic:cNvPicPr/>
+                        </pic:nvPicPr>
+                        <pic:blipFill>
+                          <a:blip r:embed="rId13">
+                            <a:extLst>
+                              <a:ext uri="{28A0092B-C50C-407E-A947-70E740481C1C}">
+                                <a14:useLocalDpi xmlns:a14="http://schemas.microsoft.com/office/drawing/2010/main" val="0"/>
+                              </a:ext>
+                            </a:extLst>
+                          </a:blip>
+                          <a:stretch>
+                            <a:fillRect/>
+                          </a:stretch>
+                        </pic:blipFill>
+                        <pic:spPr>
+                          <a:xfrm>
+                            <a:off x="0" y="0"/>
+                            <a:ext cx="1506796" cy="805758"/>
+                          </a:xfrm>
+                          <a:prstGeom prst="rect">
+                            <a:avLst/>
+                          </a:prstGeom>
+                        </pic:spPr>
+                      </pic:pic>
+                    </a:graphicData>
+                  </a:graphic>
+                </wp:inline>
+              </w:drawing>
+            </w:r>
+          </w:p>
+        </w:tc>
+      </w:tr>
+      <w:tr>
+        <w:trPr>
+          <w:jc w:val="center"/>
+        </w:trPr>
+        <w:tc>
+          <w:tcPr>
+            <w:tcW w:w="2340" w:type="dxa"/>
+            <w:tcBorders>
+              <w:top w:val="single" w:sz="2" w:space="0" w:color="000000"/>
+              <w:left w:val="single" w:sz="2" w:space="0" w:color="000000"/>
+              <w:bottom w:val="single" w:sz="2" w:space="0" w:color="000000"/>
+              <w:right w:val="double" w:sz="6" w:space="0" w:color="000000"/>
+            </w:tcBorders>
+            <w:shd w:val="clear" w:color="auto" w:fill="FBE4D5" w:themeFill="accent2" w:themeFillTint="33"/>
+            <w:noWrap/>
+            <w:tcMar>
+              <w:top w:w="144" w:type="dxa"/>
+              <w:left w:w="55" w:type="dxa"/>
+              <w:bottom w:w="86" w:type="dxa"/>
+              <w:right w:w="55" w:type="dxa"/>
+            </w:tcMar>
+          </w:tcPr>
+          <w:p>
+            <w:pPr>
+              <w:widowControl/>
+              <w:suppressLineNumbers/>
+              <w:suppressAutoHyphens/>
+              <w:spacing w:before="0" w:line="360" w:lineRule="auto"/>
+              <w:rPr>
+                <w:rFonts w:eastAsia="SimSun" w:cs="Lucida Sans"/>
+                <w:kern w:val="3"/>
+                <w:szCs w:val="18"/>
+                <w:lang w:val="en-US" w:eastAsia="zh-CN" w:bidi="hi-IN"/>
+              </w:rPr>
+            </w:pPr>
+            <w:r>
+              <w:rPr>
+                <w:rFonts w:eastAsia="SimSun" w:cs="Lucida Sans"/>
+                <w:kern w:val="3"/>
+                <w:szCs w:val="18"/>
+                <w:lang w:val="en-US" w:eastAsia="zh-CN" w:bidi="hi-IN"/>
+              </w:rPr>
+              <w:t>Draw Image</w:t>
+            </w:r>
+          </w:p>
+        </w:tc>
+        <w:tc>
+          <w:tcPr>
+            <w:tcW w:w="5037" w:type="dxa"/>
+            <w:tcBorders>
+              <w:top w:val="single" w:sz="2" w:space="0" w:color="000000"/>
+              <w:left w:val="single" w:sz="2" w:space="0" w:color="000000"/>
+              <w:bottom w:val="single" w:sz="2" w:space="0" w:color="000000"/>
+              <w:right w:val="single" w:sz="2" w:space="0" w:color="000000"/>
+            </w:tcBorders>
+            <w:shd w:val="clear" w:color="auto" w:fill="auto"/>
+            <w:noWrap/>
+            <w:tcMar>
+              <w:top w:w="144" w:type="dxa"/>
+              <w:left w:w="10" w:type="dxa"/>
+              <w:bottom w:w="86" w:type="dxa"/>
+              <w:right w:w="10" w:type="dxa"/>
+            </w:tcMar>
+          </w:tcPr>
+          <w:p>
+            <w:pPr>
+              <w:widowControl/>
+              <w:spacing w:before="0" w:line="360" w:lineRule="auto"/>
+              <w:rPr>
+                <w:rFonts w:eastAsia="SimSun" w:cs="Lucida Sans"/>
+                <w:kern w:val="3"/>
+                <w:szCs w:val="18"/>
+                <w:lang w:val="en-US" w:eastAsia="zh-CN" w:bidi="hi-IN"/>
+              </w:rPr>
+            </w:pPr>
+            <w:r>
+              <w:rPr>
+                <w:rFonts w:eastAsia="SimSun" w:cs="Lucida Sans"/>
+                <w:kern w:val="3"/>
+                <w:szCs w:val="18"/>
+                <w:lang w:val="en-US" w:eastAsia="zh-CN" w:bidi="hi-IN"/>
+              </w:rPr>
+              <w:t>const</w:t>
+            </w:r>
+            <w:r>
+              <w:rPr>
+                <w:rFonts w:eastAsia="SimSun" w:cs="Lucida Sans"/>
+                <w:kern w:val="3"/>
+                <w:szCs w:val="18"/>
+                <w:lang w:val="en-US" w:eastAsia="zh-CN" w:bidi="hi-IN"/>
+              </w:rPr>
+              <w:t xml:space="preserve"> </w:t>
+            </w:r>
+            <w:r>
+              <w:rPr>
+                <w:rFonts w:eastAsia="SimSun" w:cs="Lucida Sans"/>
+                <w:kern w:val="3"/>
+                <w:szCs w:val="18"/>
+                <w:lang w:val="en-US" w:eastAsia="zh-CN" w:bidi="hi-IN"/>
+              </w:rPr>
+              <w:t>im</w:t>
+            </w:r>
+            <w:r>
+              <w:rPr>
+                <w:rFonts w:eastAsia="SimSun" w:cs="Lucida Sans"/>
+                <w:kern w:val="3"/>
+                <w:szCs w:val="18"/>
+                <w:lang w:val="en-US" w:eastAsia="zh-CN" w:bidi="hi-IN"/>
+              </w:rPr>
+              <w:t xml:space="preserve">g = </w:t>
+            </w:r>
+            <w:r>
+              <w:rPr>
+                <w:rFonts w:eastAsia="SimSun" w:cs="Lucida Sans"/>
+                <w:kern w:val="3"/>
+                <w:szCs w:val="18"/>
+                <w:lang w:val="en-US" w:eastAsia="zh-CN" w:bidi="hi-IN"/>
+              </w:rPr>
+              <w:t>document</w:t>
+            </w:r>
+            <w:r>
+              <w:rPr>
+                <w:rFonts w:eastAsia="SimSun" w:cs="Lucida Sans"/>
+                <w:kern w:val="3"/>
+                <w:szCs w:val="18"/>
+                <w:lang w:val="en-US" w:eastAsia="zh-CN" w:bidi="hi-IN"/>
+              </w:rPr>
+              <w:t>.</w:t>
+            </w:r>
+            <w:r>
+              <w:rPr>
+                <w:rStyle w:val="Functions"/>
+                <w:lang w:val="en-US" w:eastAsia="zh-CN" w:bidi="hi-IN"/>
+              </w:rPr>
+              <w:t>getElementById</w:t>
+            </w:r>
+            <w:r>
+              <w:rPr>
+                <w:rFonts w:eastAsia="SimSun" w:cs="Lucida Sans"/>
+                <w:kern w:val="3"/>
+                <w:szCs w:val="18"/>
+                <w:lang w:val="en-US" w:eastAsia="zh-CN" w:bidi="hi-IN"/>
+              </w:rPr>
+              <w:t>(</w:t>
+            </w:r>
+            <w:r>
+              <w:rPr>
+                <w:rFonts w:eastAsia="SimSun" w:cs="Lucida Sans"/>
+                <w:kern w:val="3"/>
+                <w:szCs w:val="18"/>
+                <w:lang w:val="en-US" w:eastAsia="zh-CN" w:bidi="hi-IN"/>
+              </w:rPr>
+              <w:t>'</w:t>
+            </w:r>
+            <w:r>
+              <w:rPr>
+                <w:rStyle w:val="Strings"/>
+              </w:rPr>
+              <w:t>scream</w:t>
+            </w:r>
+            <w:r>
+              <w:rPr>
+                <w:rFonts w:eastAsia="SimSun" w:cs="Lucida Sans"/>
+                <w:kern w:val="3"/>
+                <w:szCs w:val="18"/>
+                <w:lang w:val="en-US" w:eastAsia="zh-CN" w:bidi="hi-IN"/>
+              </w:rPr>
+              <w:t>'</w:t>
+            </w:r>
+            <w:r>
+              <w:rPr>
+                <w:rFonts w:eastAsia="SimSun" w:cs="Lucida Sans"/>
+                <w:kern w:val="3"/>
+                <w:szCs w:val="18"/>
+                <w:lang w:val="en-US" w:eastAsia="zh-CN" w:bidi="hi-IN"/>
+              </w:rPr>
+              <w:t>);</w:t>
+            </w:r>
+          </w:p>
+          <w:p>
+            <w:pPr>
+              <w:widowControl/>
+              <w:spacing w:before="0" w:line="360" w:lineRule="auto"/>
+              <w:rPr>
+                <w:rFonts w:eastAsia="SimSun" w:cs="Lucida Sans"/>
+                <w:kern w:val="3"/>
+                <w:szCs w:val="18"/>
+                <w:lang w:val="en-US" w:eastAsia="zh-CN" w:bidi="hi-IN"/>
+              </w:rPr>
+            </w:pPr>
+            <w:r>
+              <w:rPr>
+                <w:rFonts w:eastAsia="SimSun" w:cs="Lucida Sans"/>
+                <w:kern w:val="3"/>
+                <w:szCs w:val="18"/>
+                <w:lang w:val="en-US" w:eastAsia="zh-CN" w:bidi="hi-IN"/>
+              </w:rPr>
+              <w:t>c</w:t>
+            </w:r>
+            <w:r>
+              <w:rPr>
+                <w:rFonts w:eastAsia="SimSun" w:cs="Lucida Sans"/>
+                <w:kern w:val="3"/>
+                <w:szCs w:val="18"/>
+                <w:lang w:val="en-US" w:eastAsia="zh-CN" w:bidi="hi-IN"/>
+              </w:rPr>
+              <w:t>tx.</w:t>
+            </w:r>
+            <w:r>
+              <w:rPr>
+                <w:rStyle w:val="Functions"/>
+              </w:rPr>
+              <w:t>drawImage</w:t>
+            </w:r>
+            <w:r>
+              <w:rPr>
+                <w:rFonts w:eastAsia="SimSun" w:cs="Lucida Sans"/>
+                <w:kern w:val="3"/>
+                <w:szCs w:val="18"/>
+                <w:lang w:val="en-US" w:eastAsia="zh-CN" w:bidi="hi-IN"/>
+              </w:rPr>
+              <w:t xml:space="preserve">(img, </w:t>
+            </w:r>
+            <w:r>
+              <w:rPr>
+                <w:rStyle w:val="Numbers"/>
+              </w:rPr>
+              <w:t>10</w:t>
+            </w:r>
+            <w:r>
+              <w:rPr>
+                <w:rFonts w:eastAsia="SimSun" w:cs="Lucida Sans"/>
+                <w:kern w:val="3"/>
+                <w:szCs w:val="18"/>
+                <w:lang w:val="en-US" w:eastAsia="zh-CN" w:bidi="hi-IN"/>
+              </w:rPr>
+              <w:t xml:space="preserve">, </w:t>
+            </w:r>
+            <w:r>
+              <w:rPr>
+                <w:rStyle w:val="Numbers"/>
+              </w:rPr>
+              <w:t>10</w:t>
+            </w:r>
+            <w:r>
+              <w:rPr>
+                <w:rFonts w:eastAsia="SimSun" w:cs="Lucida Sans"/>
+                <w:kern w:val="3"/>
+                <w:szCs w:val="18"/>
+                <w:lang w:val="en-US" w:eastAsia="zh-CN" w:bidi="hi-IN"/>
+              </w:rPr>
+              <w:t>)</w:t>
+            </w:r>
+            <w:r>
+              <w:rPr>
+                <w:rFonts w:eastAsia="SimSun" w:cs="Lucida Sans"/>
+                <w:kern w:val="3"/>
+                <w:szCs w:val="18"/>
+                <w:lang w:val="en-US" w:eastAsia="zh-CN" w:bidi="hi-IN"/>
+              </w:rPr>
+              <w:t>;</w:t>
+            </w:r>
+          </w:p>
+        </w:tc>
+        <w:tc>
+          <w:tcPr>
+            <w:tcW w:w="2610" w:type="dxa"/>
+            <w:tcBorders>
+              <w:top w:val="single" w:sz="2" w:space="0" w:color="000000"/>
+              <w:left w:val="single" w:sz="2" w:space="0" w:color="000000"/>
+              <w:bottom w:val="single" w:sz="2" w:space="0" w:color="000000"/>
+              <w:right w:val="single" w:sz="2" w:space="0" w:color="000000"/>
+            </w:tcBorders>
+            <w:shd w:val="clear" w:color="auto" w:fill="auto"/>
+            <w:vAlign w:val="center"/>
+          </w:tcPr>
+          <w:p>
+            <w:pPr>
+              <w:widowControl/>
+              <w:spacing w:before="0" w:line="360" w:lineRule="auto"/>
+              <w:jc w:val="center"/>
+              <w:rPr>
+                <w:rFonts w:eastAsia="SimSun" w:cs="Lucida Sans"/>
+                <w:kern w:val="3"/>
+                <w:szCs w:val="18"/>
+                <w:lang w:val="en-US" w:eastAsia="zh-CN" w:bidi="hi-IN"/>
+              </w:rPr>
+            </w:pPr>
+            <w:r>
+              <w:rPr>
+                <w:rFonts w:eastAsia="SimSun" w:cs="Lucida Sans"/>
+                <w:noProof/>
+                <w:kern w:val="3"/>
+                <w:szCs w:val="18"/>
+                <w:lang w:val="en-US" w:eastAsia="zh-CN" w:bidi="hi-IN"/>
+              </w:rPr>
+              <w:drawing>
+                <wp:inline distT="0" distB="0" distL="0" distR="0" wp14:anchorId="39CEEA0C" wp14:editId="39CC8C01">
+                  <wp:extent cx="776087" cy="959171"/>
+                  <wp:effectExtent l="0" t="0" r="5080" b="0"/>
+                  <wp:docPr id="8" name="Picture 8"/>
+                  <wp:cNvGraphicFramePr>
+                    <a:graphicFrameLocks xmlns:a="http://schemas.openxmlformats.org/drawingml/2006/main" noChangeAspect="1"/>
+                  </wp:cNvGraphicFramePr>
+                  <a:graphic xmlns:a="http://schemas.openxmlformats.org/drawingml/2006/main">
+                    <a:graphicData uri="http://schemas.openxmlformats.org/drawingml/2006/picture">
+                      <pic:pic xmlns:pic="http://schemas.openxmlformats.org/drawingml/2006/picture">
+                        <pic:nvPicPr>
+                          <pic:cNvPr id="8" name="Picture 8"/>
+                          <pic:cNvPicPr/>
+                        </pic:nvPicPr>
+                        <pic:blipFill>
+                          <a:blip r:embed="rId14" cstate="print">
+                            <a:extLst>
+                              <a:ext uri="{28A0092B-C50C-407E-A947-70E740481C1C}">
+                                <a14:useLocalDpi xmlns:a14="http://schemas.microsoft.com/office/drawing/2010/main" val="0"/>
+                              </a:ext>
+                            </a:extLst>
+                          </a:blip>
+                          <a:stretch>
+                            <a:fillRect/>
+                          </a:stretch>
+                        </pic:blipFill>
+                        <pic:spPr>
+                          <a:xfrm>
+                            <a:off x="0" y="0"/>
+                            <a:ext cx="810590" cy="1001813"/>
+                          </a:xfrm>
+                          <a:prstGeom prst="rect">
+                            <a:avLst/>
+                          </a:prstGeom>
+                        </pic:spPr>
+                      </pic:pic>
+                    </a:graphicData>
+                  </a:graphic>
+                </wp:inline>
+              </w:drawing>
+            </w:r>
           </w:p>
         </w:tc>
       </w:tr>
@@ -48100,7 +48134,7 @@
       </w:pPr>
     </w:p>
     <w:sectPr>
-      <w:footerReference w:type="default" r:id="rId8"/>
+      <w:footerReference w:type="default" r:id="rId15"/>
       <w:pgSz w:w="11906" w:h="16838"/>
       <w:pgMar w:top="720" w:right="720" w:bottom="720" w:left="720" w:header="706" w:footer="706" w:gutter="0"/>
       <w:cols w:space="708"/>

</xml_diff>